<commit_message>
D01-S2-002 Requirements Document for Student 2
</commit_message>
<xml_diff>
--- a/reports/Student#2/02 - Requirements - Student #2.docx
+++ b/reports/Student#2/02 - Requirements - Student #2.docx
@@ -4,7 +4,7 @@
   <w:body>
     <w:p>
       <w:pPr>
-        <w:pStyle w:val="Heading1"/>
+        <w:pStyle w:val="Ttulo1"/>
         <w:spacing w:before="0"/>
         <w:rPr>
           <w:rFonts w:cstheme="majorHAnsi"/>
@@ -96,7 +96,7 @@
           </w:tcPr>
           <w:p>
             <w:pPr>
-              <w:pStyle w:val="NoSpacing"/>
+              <w:pStyle w:val="Sinespaciado"/>
               <w:rPr>
                 <w:rFonts w:asciiTheme="majorHAnsi" w:hAnsiTheme="majorHAnsi" w:cstheme="majorHAnsi"/>
               </w:rPr>
@@ -127,7 +127,6 @@
               </w:rPr>
               <w:tab/>
             </w:r>
-            <w:permStart w:id="379328249" w:edGrp="everyone"/>
             <w:sdt>
               <w:sdtPr>
                 <w:rPr>
@@ -141,16 +140,28 @@
                 <w15:appearance w15:val="hidden"/>
                 <w:text/>
               </w:sdtPr>
+              <w:sdtEndPr/>
               <w:sdtContent>
                 <w:r>
                   <w:rPr>
                     <w:rFonts w:asciiTheme="majorHAnsi" w:hAnsiTheme="majorHAnsi" w:cstheme="majorHAnsi"/>
                   </w:rPr>
-                  <w:t xml:space="preserve"> CX.YYY  </w:t>
+                  <w:t xml:space="preserve"> C</w:t>
+                </w:r>
+                <w:r>
+                  <w:rPr>
+                    <w:rFonts w:asciiTheme="majorHAnsi" w:hAnsiTheme="majorHAnsi" w:cstheme="majorHAnsi"/>
+                  </w:rPr>
+                  <w:t>1.008</w:t>
+                </w:r>
+                <w:r>
+                  <w:rPr>
+                    <w:rFonts w:asciiTheme="majorHAnsi" w:hAnsiTheme="majorHAnsi" w:cstheme="majorHAnsi"/>
+                  </w:rPr>
+                  <w:t xml:space="preserve"> </w:t>
                 </w:r>
               </w:sdtContent>
             </w:sdt>
-            <w:permEnd w:id="379328249"/>
           </w:p>
         </w:tc>
       </w:tr>
@@ -167,7 +178,7 @@
           </w:tcPr>
           <w:p>
             <w:pPr>
-              <w:pStyle w:val="NoSpacing"/>
+              <w:pStyle w:val="Sinespaciado"/>
               <w:rPr>
                 <w:rFonts w:asciiTheme="majorHAnsi" w:hAnsiTheme="majorHAnsi" w:cstheme="majorHAnsi"/>
               </w:rPr>
@@ -192,7 +203,6 @@
               </w:rPr>
               <w:tab/>
             </w:r>
-            <w:permStart w:id="955522721" w:edGrp="everyone"/>
             <w:sdt>
               <w:sdtPr>
                 <w:rPr>
@@ -211,11 +221,10 @@
                   <w:rPr>
                     <w:rFonts w:asciiTheme="majorHAnsi" w:hAnsiTheme="majorHAnsi" w:cstheme="majorHAnsi"/>
                   </w:rPr>
-                  <w:t xml:space="preserve"> https://github.com/xxxx  </w:t>
+                  <w:t xml:space="preserve"> https://github.com/pabniecor/Acme-ANS-D01 </w:t>
                 </w:r>
               </w:sdtContent>
             </w:sdt>
-            <w:permEnd w:id="955522721"/>
           </w:p>
         </w:tc>
       </w:tr>
@@ -252,7 +261,7 @@
           </w:p>
           <w:p>
             <w:pPr>
-              <w:pStyle w:val="NoSpacing"/>
+              <w:pStyle w:val="Sinespaciado"/>
               <w:rPr>
                 <w:rFonts w:asciiTheme="majorHAnsi" w:hAnsiTheme="majorHAnsi" w:cstheme="majorBidi"/>
                 <w:b/>
@@ -273,7 +282,6 @@
               </w:rPr>
               <w:tab/>
             </w:r>
-            <w:permStart w:id="1490430286" w:edGrp="everyone"/>
             <w:r>
               <w:rPr>
                 <w:rFonts w:asciiTheme="majorHAnsi" w:hAnsiTheme="majorHAnsi" w:cstheme="majorBidi"/>
@@ -298,27 +306,14 @@
                   <w:rPr>
                     <w:rFonts w:asciiTheme="majorHAnsi" w:hAnsiTheme="majorHAnsi" w:cstheme="majorBidi"/>
                   </w:rPr>
-                  <w:t xml:space="preserve">Masked </w:t>
-                </w:r>
-                <w:r>
-                  <w:rPr>
-                    <w:rFonts w:asciiTheme="majorHAnsi" w:hAnsiTheme="majorHAnsi" w:cstheme="majorBidi"/>
-                  </w:rPr>
-                  <w:t xml:space="preserve">ID </w:t>
-                </w:r>
-                <w:r>
-                  <w:rPr>
-                    <w:rFonts w:asciiTheme="majorHAnsi" w:hAnsiTheme="majorHAnsi" w:cstheme="majorBidi"/>
-                  </w:rPr>
-                  <w:t>number</w:t>
+                  <w:t>3027*****</w:t>
                 </w:r>
               </w:sdtContent>
             </w:sdt>
           </w:p>
-          <w:permEnd w:id="1490430286"/>
           <w:p>
             <w:pPr>
-              <w:pStyle w:val="NoSpacing"/>
+              <w:pStyle w:val="Sinespaciado"/>
               <w:rPr>
                 <w:rFonts w:asciiTheme="majorHAnsi" w:hAnsiTheme="majorHAnsi" w:cstheme="majorHAnsi"/>
                 <w:b/>
@@ -345,7 +340,6 @@
               </w:rPr>
               <w:tab/>
             </w:r>
-            <w:permStart w:id="1588551831" w:edGrp="everyone"/>
             <w:sdt>
               <w:sdtPr>
                 <w:rPr>
@@ -359,6 +353,7 @@
                 <w15:appearance w15:val="hidden"/>
                 <w:text/>
               </w:sdtPr>
+              <w:sdtEndPr/>
               <w:sdtContent>
                 <w:r>
                   <w:rPr>
@@ -366,27 +361,24 @@
                   </w:rPr>
                   <w:t xml:space="preserve"> </w:t>
                 </w:r>
-                <w:proofErr w:type="spellStart"/>
                 <w:r>
                   <w:rPr>
                     <w:rFonts w:asciiTheme="majorHAnsi" w:hAnsiTheme="majorHAnsi" w:cstheme="majorHAnsi"/>
                   </w:rPr>
-                  <w:t>uvus</w:t>
+                  <w:t>WWH3208</w:t>
                 </w:r>
-                <w:proofErr w:type="spellEnd"/>
                 <w:r>
                   <w:rPr>
                     <w:rFonts w:asciiTheme="majorHAnsi" w:hAnsiTheme="majorHAnsi" w:cstheme="majorHAnsi"/>
                   </w:rPr>
-                  <w:t xml:space="preserve">  </w:t>
+                  <w:t xml:space="preserve"> </w:t>
                 </w:r>
               </w:sdtContent>
             </w:sdt>
-            <w:permEnd w:id="1588551831"/>
           </w:p>
           <w:p>
             <w:pPr>
-              <w:pStyle w:val="NoSpacing"/>
+              <w:pStyle w:val="Sinespaciado"/>
               <w:rPr>
                 <w:rFonts w:asciiTheme="majorHAnsi" w:hAnsiTheme="majorHAnsi" w:cstheme="majorHAnsi"/>
               </w:rPr>
@@ -411,7 +403,6 @@
               </w:rPr>
               <w:tab/>
             </w:r>
-            <w:permStart w:id="441854091" w:edGrp="everyone"/>
             <w:sdt>
               <w:sdtPr>
                 <w:rPr>
@@ -425,20 +416,44 @@
                 <w15:appearance w15:val="hidden"/>
                 <w:text/>
               </w:sdtPr>
+              <w:sdtEndPr/>
               <w:sdtContent>
                 <w:r>
                   <w:rPr>
                     <w:rFonts w:asciiTheme="majorHAnsi" w:hAnsiTheme="majorHAnsi" w:cstheme="majorHAnsi"/>
                   </w:rPr>
-                  <w:t xml:space="preserve"> Surnames, Name  </w:t>
+                  <w:t xml:space="preserve"> </w:t>
+                </w:r>
+                <w:r>
+                  <w:rPr>
+                    <w:rFonts w:asciiTheme="majorHAnsi" w:hAnsiTheme="majorHAnsi" w:cstheme="majorHAnsi"/>
+                  </w:rPr>
+                  <w:t>Jiménez de la Fuente</w:t>
+                </w:r>
+                <w:r>
+                  <w:rPr>
+                    <w:rFonts w:asciiTheme="majorHAnsi" w:hAnsiTheme="majorHAnsi" w:cstheme="majorHAnsi"/>
+                  </w:rPr>
+                  <w:t xml:space="preserve">, </w:t>
+                </w:r>
+                <w:r>
+                  <w:rPr>
+                    <w:rFonts w:asciiTheme="majorHAnsi" w:hAnsiTheme="majorHAnsi" w:cstheme="majorHAnsi"/>
+                  </w:rPr>
+                  <w:t>Antonio Luis</w:t>
+                </w:r>
+                <w:r>
+                  <w:rPr>
+                    <w:rFonts w:asciiTheme="majorHAnsi" w:hAnsiTheme="majorHAnsi" w:cstheme="majorHAnsi"/>
+                  </w:rPr>
+                  <w:t xml:space="preserve">  </w:t>
                 </w:r>
               </w:sdtContent>
             </w:sdt>
-            <w:permEnd w:id="441854091"/>
           </w:p>
           <w:p>
             <w:pPr>
-              <w:pStyle w:val="NoSpacing"/>
+              <w:pStyle w:val="Sinespaciado"/>
               <w:rPr>
                 <w:rFonts w:asciiTheme="majorHAnsi" w:hAnsiTheme="majorHAnsi" w:cstheme="majorHAnsi"/>
               </w:rPr>
@@ -463,7 +478,6 @@
               </w:rPr>
               <w:tab/>
             </w:r>
-            <w:permStart w:id="16126159" w:edGrp="everyone"/>
             <w:sdt>
               <w:sdtPr>
                 <w:rPr>
@@ -477,16 +491,52 @@
                 <w15:appearance w15:val="hidden"/>
                 <w:text/>
               </w:sdtPr>
+              <w:sdtEndPr/>
               <w:sdtContent>
                 <w:r>
                   <w:rPr>
                     <w:rFonts w:asciiTheme="majorHAnsi" w:hAnsiTheme="majorHAnsi" w:cstheme="majorHAnsi"/>
                   </w:rPr>
-                  <w:t xml:space="preserve"> role1, role2, role3  </w:t>
+                  <w:t xml:space="preserve"> </w:t>
+                </w:r>
+                <w:r>
+                  <w:rPr>
+                    <w:rFonts w:asciiTheme="majorHAnsi" w:hAnsiTheme="majorHAnsi" w:cstheme="majorHAnsi"/>
+                  </w:rPr>
+                  <w:t>analyst</w:t>
+                </w:r>
+                <w:r>
+                  <w:rPr>
+                    <w:rFonts w:asciiTheme="majorHAnsi" w:hAnsiTheme="majorHAnsi" w:cstheme="majorHAnsi"/>
+                  </w:rPr>
+                  <w:t xml:space="preserve">, </w:t>
+                </w:r>
+                <w:r>
+                  <w:rPr>
+                    <w:rFonts w:asciiTheme="majorHAnsi" w:hAnsiTheme="majorHAnsi" w:cstheme="majorHAnsi"/>
+                  </w:rPr>
+                  <w:t>developer</w:t>
+                </w:r>
+                <w:r>
+                  <w:rPr>
+                    <w:rFonts w:asciiTheme="majorHAnsi" w:hAnsiTheme="majorHAnsi" w:cstheme="majorHAnsi"/>
+                  </w:rPr>
+                  <w:t xml:space="preserve">, </w:t>
+                </w:r>
+                <w:r>
+                  <w:rPr>
+                    <w:rFonts w:asciiTheme="majorHAnsi" w:hAnsiTheme="majorHAnsi" w:cstheme="majorHAnsi"/>
+                  </w:rPr>
+                  <w:t>tester</w:t>
+                </w:r>
+                <w:r>
+                  <w:rPr>
+                    <w:rFonts w:asciiTheme="majorHAnsi" w:hAnsiTheme="majorHAnsi" w:cstheme="majorHAnsi"/>
+                  </w:rPr>
+                  <w:t xml:space="preserve">  </w:t>
                 </w:r>
               </w:sdtContent>
             </w:sdt>
-            <w:permEnd w:id="16126159"/>
           </w:p>
         </w:tc>
       </w:tr>
@@ -503,7 +553,7 @@
           </w:tcPr>
           <w:p>
             <w:pPr>
-              <w:pStyle w:val="NoSpacing"/>
+              <w:pStyle w:val="Sinespaciado"/>
               <w:rPr>
                 <w:rFonts w:asciiTheme="majorHAnsi" w:hAnsiTheme="majorHAnsi" w:cstheme="majorHAnsi"/>
               </w:rPr>
@@ -534,7 +584,6 @@
               </w:rPr>
               <w:tab/>
             </w:r>
-            <w:permStart w:id="925041655" w:edGrp="everyone"/>
             <w:sdt>
               <w:sdtPr>
                 <w:rPr>
@@ -548,23 +597,35 @@
                 <w15:appearance w15:val="hidden"/>
                 <w:text/>
               </w:sdtPr>
+              <w:sdtEndPr/>
               <w:sdtContent>
                 <w:r>
                   <w:rPr>
                     <w:rFonts w:asciiTheme="majorHAnsi" w:hAnsiTheme="majorHAnsi" w:cstheme="majorHAnsi"/>
                   </w:rPr>
-                  <w:t xml:space="preserve"> place month day, year </w:t>
+                  <w:t xml:space="preserve"> </w:t>
+                </w:r>
+                <w:r>
+                  <w:rPr>
+                    <w:rFonts w:asciiTheme="majorHAnsi" w:hAnsiTheme="majorHAnsi" w:cstheme="majorHAnsi"/>
+                  </w:rPr>
+                  <w:t>February 18, 2025</w:t>
+                </w:r>
+                <w:r>
+                  <w:rPr>
+                    <w:rFonts w:asciiTheme="majorHAnsi" w:hAnsiTheme="majorHAnsi" w:cstheme="majorHAnsi"/>
+                  </w:rPr>
+                  <w:t xml:space="preserve"> </w:t>
                 </w:r>
               </w:sdtContent>
             </w:sdt>
-            <w:permEnd w:id="925041655"/>
           </w:p>
         </w:tc>
       </w:tr>
     </w:tbl>
     <w:p>
       <w:pPr>
-        <w:pStyle w:val="Heading1"/>
+        <w:pStyle w:val="Ttulo1"/>
         <w:spacing w:before="0"/>
         <w:rPr>
           <w:rFonts w:cstheme="majorHAnsi"/>
@@ -574,7 +635,6 @@
         <w:rPr>
           <w:rFonts w:cstheme="majorHAnsi"/>
         </w:rPr>
-        <w:lastRenderedPageBreak/>
         <w:t>MANDATORY</w:t>
       </w:r>
       <w:r>
@@ -586,7 +646,7 @@
     </w:p>
     <w:p>
       <w:pPr>
-        <w:pStyle w:val="Heading2"/>
+        <w:pStyle w:val="Ttulo2"/>
         <w:rPr>
           <w:rFonts w:cstheme="majorHAnsi"/>
         </w:rPr>
@@ -616,7 +676,7 @@
     </w:p>
     <w:p>
       <w:pPr>
-        <w:pStyle w:val="Heading2"/>
+        <w:pStyle w:val="Ttulo2"/>
         <w:rPr>
           <w:rFonts w:cstheme="majorHAnsi"/>
         </w:rPr>
@@ -744,7 +804,6 @@
         <w:t>” denotes your name/s.</w:t>
       </w:r>
     </w:p>
-    <w:permStart w:id="1733719730" w:edGrp="everyone"/>
     <w:p>
       <w:pPr>
         <w:pStyle w:val="Comment-Grader"/>
@@ -759,106 +818,108 @@
           <w15:appearance w15:val="hidden"/>
           <w:text/>
         </w:sdtPr>
+        <w:sdtEndPr/>
         <w:sdtContent>
           <w:r>
-            <w:t xml:space="preserve">   </w:t>
+            <w:t xml:space="preserve">  </w:t>
+          </w:r>
+          <w:r>
+            <w:t>X</w:t>
+          </w:r>
+          <w:r>
+            <w:t xml:space="preserve"> </w:t>
           </w:r>
         </w:sdtContent>
       </w:sdt>
       <w:r>
+        <w:t xml:space="preserve">    </w:t>
+      </w:r>
+    </w:p>
+    <w:p>
+      <w:pPr>
+        <w:pStyle w:val="Ttulo2"/>
+        <w:rPr>
+          <w:rFonts w:cstheme="majorHAnsi"/>
+        </w:rPr>
+      </w:pPr>
+      <w:r>
+        <w:rPr>
+          <w:rFonts w:cstheme="majorHAnsi"/>
+        </w:rPr>
+        <w:t>Non-functional requirements</w:t>
+      </w:r>
+    </w:p>
+    <w:p>
+      <w:pPr>
+        <w:rPr>
+          <w:rFonts w:asciiTheme="majorHAnsi" w:hAnsiTheme="majorHAnsi" w:cstheme="majorHAnsi"/>
+        </w:rPr>
+      </w:pPr>
+      <w:r>
+        <w:rPr>
+          <w:rFonts w:asciiTheme="majorHAnsi" w:hAnsiTheme="majorHAnsi" w:cstheme="majorHAnsi"/>
+        </w:rPr>
+        <w:t>Intentionally blank.</w:t>
+      </w:r>
+    </w:p>
+    <w:p>
+      <w:pPr>
+        <w:pStyle w:val="Ttulo2"/>
+        <w:rPr>
+          <w:rFonts w:cstheme="majorHAnsi"/>
+        </w:rPr>
+      </w:pPr>
+      <w:r>
+        <w:rPr>
+          <w:rFonts w:cstheme="majorHAnsi"/>
+        </w:rPr>
+        <w:t>Testing requirements</w:t>
+      </w:r>
+    </w:p>
+    <w:p>
+      <w:pPr>
+        <w:rPr>
+          <w:rFonts w:asciiTheme="majorHAnsi" w:hAnsiTheme="majorHAnsi" w:cstheme="majorHAnsi"/>
+        </w:rPr>
+      </w:pPr>
+      <w:r>
+        <w:rPr>
+          <w:rFonts w:asciiTheme="majorHAnsi" w:hAnsiTheme="majorHAnsi" w:cstheme="majorHAnsi"/>
+        </w:rPr>
+        <w:t>Intentionally blank.</w:t>
+      </w:r>
+    </w:p>
+    <w:p>
+      <w:pPr>
+        <w:pStyle w:val="Ttulo2"/>
+        <w:rPr>
+          <w:rFonts w:cstheme="majorHAnsi"/>
+        </w:rPr>
+      </w:pPr>
+      <w:r>
+        <w:rPr>
+          <w:rFonts w:cstheme="majorHAnsi"/>
+        </w:rPr>
+        <w:t>Managerial requirements</w:t>
+      </w:r>
+    </w:p>
+    <w:p>
+      <w:pPr>
+        <w:pStyle w:val="Requirement-Header"/>
+        <w:rPr>
+          <w:rFonts w:asciiTheme="majorHAnsi" w:hAnsiTheme="majorHAnsi" w:cstheme="majorBidi"/>
+        </w:rPr>
+      </w:pPr>
+      <w:r>
+        <w:t>Provide a link to your planning dashboard in GitHub to review the tasks, their current status, and your schedule.</w:t>
+      </w:r>
+      <w:r>
+        <w:rPr>
+          <w:rFonts w:asciiTheme="majorHAnsi" w:hAnsiTheme="majorHAnsi" w:cstheme="majorBidi"/>
+        </w:rPr>
         <w:t xml:space="preserve"> </w:t>
       </w:r>
-      <w:permEnd w:id="1733719730"/>
-      <w:r>
-        <w:t xml:space="preserve">   </w:t>
-      </w:r>
-    </w:p>
-    <w:p>
-      <w:pPr>
-        <w:pStyle w:val="Heading2"/>
-        <w:rPr>
-          <w:rFonts w:cstheme="majorHAnsi"/>
-        </w:rPr>
-      </w:pPr>
-      <w:r>
-        <w:rPr>
-          <w:rFonts w:cstheme="majorHAnsi"/>
-        </w:rPr>
-        <w:t>Non-functional requirements</w:t>
-      </w:r>
-    </w:p>
-    <w:p>
-      <w:pPr>
-        <w:rPr>
-          <w:rFonts w:asciiTheme="majorHAnsi" w:hAnsiTheme="majorHAnsi" w:cstheme="majorHAnsi"/>
-        </w:rPr>
-      </w:pPr>
-      <w:r>
-        <w:rPr>
-          <w:rFonts w:asciiTheme="majorHAnsi" w:hAnsiTheme="majorHAnsi" w:cstheme="majorHAnsi"/>
-        </w:rPr>
-        <w:t>Intentionally blank.</w:t>
-      </w:r>
-    </w:p>
-    <w:p>
-      <w:pPr>
-        <w:pStyle w:val="Heading2"/>
-        <w:rPr>
-          <w:rFonts w:cstheme="majorHAnsi"/>
-        </w:rPr>
-      </w:pPr>
-      <w:r>
-        <w:rPr>
-          <w:rFonts w:cstheme="majorHAnsi"/>
-        </w:rPr>
-        <w:t>Testing requirements</w:t>
-      </w:r>
-    </w:p>
-    <w:p>
-      <w:pPr>
-        <w:rPr>
-          <w:rFonts w:asciiTheme="majorHAnsi" w:hAnsiTheme="majorHAnsi" w:cstheme="majorHAnsi"/>
-        </w:rPr>
-      </w:pPr>
-      <w:r>
-        <w:rPr>
-          <w:rFonts w:asciiTheme="majorHAnsi" w:hAnsiTheme="majorHAnsi" w:cstheme="majorHAnsi"/>
-        </w:rPr>
-        <w:t>Intentionally blank.</w:t>
-      </w:r>
-    </w:p>
-    <w:p>
-      <w:pPr>
-        <w:pStyle w:val="Heading2"/>
-        <w:rPr>
-          <w:rFonts w:cstheme="majorHAnsi"/>
-        </w:rPr>
-      </w:pPr>
-      <w:r>
-        <w:rPr>
-          <w:rFonts w:cstheme="majorHAnsi"/>
-        </w:rPr>
-        <w:t>Managerial requirements</w:t>
-      </w:r>
-    </w:p>
-    <w:p>
-      <w:pPr>
-        <w:pStyle w:val="Requirement-Header"/>
-        <w:rPr>
-          <w:rFonts w:asciiTheme="majorHAnsi" w:hAnsiTheme="majorHAnsi" w:cstheme="majorBidi"/>
-        </w:rPr>
-      </w:pPr>
-      <w:r>
-        <w:t>Provide a link to your planning dashboard in GitHub to review the tasks, their current status, and your schedule.</w:t>
-      </w:r>
-      <w:r>
-        <w:rPr>
-          <w:rFonts w:asciiTheme="majorHAnsi" w:hAnsiTheme="majorHAnsi" w:cstheme="majorBidi"/>
-        </w:rPr>
-        <w:t xml:space="preserve"> </w:t>
-      </w:r>
-    </w:p>
-    <w:permStart w:id="15891997" w:edGrp="everyone"/>
+    </w:p>
     <w:p>
       <w:pPr>
         <w:pStyle w:val="Comment-Grader"/>
@@ -873,13 +934,19 @@
           <w15:appearance w15:val="hidden"/>
           <w:text/>
         </w:sdtPr>
+        <w:sdtEndPr/>
         <w:sdtContent>
           <w:r>
-            <w:t xml:space="preserve">    </w:t>
+            <w:t xml:space="preserve">  </w:t>
+          </w:r>
+          <w:r>
+            <w:t>X</w:t>
+          </w:r>
+          <w:r>
+            <w:t xml:space="preserve">  </w:t>
           </w:r>
         </w:sdtContent>
       </w:sdt>
-      <w:permEnd w:id="15891997"/>
       <w:r>
         <w:t xml:space="preserve">   </w:t>
       </w:r>
@@ -945,7 +1012,7 @@
     </w:p>
     <w:p>
       <w:pPr>
-        <w:pStyle w:val="Heading1"/>
+        <w:pStyle w:val="Ttulo1"/>
         <w:tabs>
           <w:tab w:val="left" w:pos="284"/>
         </w:tabs>
@@ -959,7 +1026,6 @@
         <w:rPr>
           <w:rFonts w:cstheme="majorHAnsi"/>
         </w:rPr>
-        <w:lastRenderedPageBreak/>
         <w:t>MANDATORY</w:t>
       </w:r>
       <w:r>
@@ -984,7 +1050,7 @@
     </w:p>
     <w:p>
       <w:pPr>
-        <w:pStyle w:val="Heading2"/>
+        <w:pStyle w:val="Ttulo2"/>
         <w:rPr>
           <w:rFonts w:cstheme="majorHAnsi"/>
           <w:lang w:val="en-US"/>
@@ -1149,7 +1215,6 @@
         <w:t xml:space="preserve">. </w:t>
       </w:r>
     </w:p>
-    <w:permStart w:id="1580534963" w:edGrp="everyone"/>
     <w:p>
       <w:pPr>
         <w:pStyle w:val="Comment-Grader"/>
@@ -1164,13 +1229,13 @@
           <w15:appearance w15:val="hidden"/>
           <w:text/>
         </w:sdtPr>
+        <w:sdtEndPr/>
         <w:sdtContent>
           <w:r>
             <w:t xml:space="preserve">    </w:t>
           </w:r>
         </w:sdtContent>
       </w:sdt>
-      <w:permEnd w:id="1580534963"/>
       <w:r>
         <w:t xml:space="preserve">  </w:t>
       </w:r>
@@ -1398,7 +1463,6 @@
       </w:r>
       <w:bookmarkEnd w:id="0"/>
     </w:p>
-    <w:permStart w:id="1685676958" w:edGrp="everyone"/>
     <w:p>
       <w:pPr>
         <w:pStyle w:val="Comment-Grader"/>
@@ -1413,13 +1477,13 @@
           <w15:appearance w15:val="hidden"/>
           <w:text/>
         </w:sdtPr>
+        <w:sdtEndPr/>
         <w:sdtContent>
           <w:r>
             <w:t xml:space="preserve">    </w:t>
           </w:r>
         </w:sdtContent>
       </w:sdt>
-      <w:permEnd w:id="1685676958"/>
       <w:r>
         <w:t xml:space="preserve"> </w:t>
       </w:r>
@@ -1615,7 +1679,6 @@
       </w:r>
     </w:p>
     <w:bookmarkStart w:id="1" w:name="_Hlk157677981"/>
-    <w:permStart w:id="339812661" w:edGrp="everyone"/>
     <w:p>
       <w:pPr>
         <w:pStyle w:val="Comment-Grader"/>
@@ -1629,13 +1692,13 @@
           </w:placeholder>
           <w:text/>
         </w:sdtPr>
+        <w:sdtEndPr/>
         <w:sdtContent>
           <w:r>
             <w:t xml:space="preserve">    </w:t>
           </w:r>
         </w:sdtContent>
       </w:sdt>
-      <w:permEnd w:id="339812661"/>
       <w:r>
         <w:t xml:space="preserve">   </w:t>
       </w:r>
@@ -1643,7 +1706,7 @@
     </w:p>
     <w:p>
       <w:pPr>
-        <w:pStyle w:val="Heading2"/>
+        <w:pStyle w:val="Ttulo2"/>
         <w:rPr>
           <w:rFonts w:cstheme="majorHAnsi"/>
         </w:rPr>
@@ -1679,7 +1742,7 @@
     </w:p>
     <w:p>
       <w:pPr>
-        <w:pStyle w:val="Heading2"/>
+        <w:pStyle w:val="Ttulo2"/>
         <w:rPr>
           <w:rFonts w:cstheme="majorHAnsi"/>
         </w:rPr>
@@ -1715,7 +1778,7 @@
     </w:p>
     <w:p>
       <w:pPr>
-        <w:pStyle w:val="Heading2"/>
+        <w:pStyle w:val="Ttulo2"/>
         <w:rPr>
           <w:rFonts w:cstheme="majorHAnsi"/>
         </w:rPr>
@@ -1831,7 +1894,6 @@
         <w:t xml:space="preserve"> </w:t>
       </w:r>
     </w:p>
-    <w:permStart w:id="891315281" w:edGrp="everyone"/>
     <w:p>
       <w:pPr>
         <w:pStyle w:val="Comment-Grader"/>
@@ -1846,17 +1908,17 @@
           <w15:appearance w15:val="hidden"/>
           <w:text/>
         </w:sdtPr>
+        <w:sdtEndPr/>
         <w:sdtContent>
           <w:r>
             <w:t xml:space="preserve">    </w:t>
           </w:r>
         </w:sdtContent>
       </w:sdt>
-      <w:permEnd w:id="891315281"/>
-    </w:p>
-    <w:p>
-      <w:pPr>
-        <w:pStyle w:val="Heading2"/>
+    </w:p>
+    <w:p>
+      <w:pPr>
+        <w:pStyle w:val="Ttulo2"/>
         <w:rPr>
           <w:rFonts w:cstheme="majorHAnsi"/>
         </w:rPr>
@@ -1882,7 +1944,6 @@
         <w:t xml:space="preserve">.  </w:t>
       </w:r>
     </w:p>
-    <w:permStart w:id="2088853596" w:edGrp="everyone"/>
     <w:p>
       <w:pPr>
         <w:pStyle w:val="Comment-Grader"/>
@@ -1897,13 +1958,13 @@
           <w15:appearance w15:val="hidden"/>
           <w:text/>
         </w:sdtPr>
+        <w:sdtEndPr/>
         <w:sdtContent>
           <w:r>
             <w:t xml:space="preserve">    </w:t>
           </w:r>
         </w:sdtContent>
       </w:sdt>
-      <w:permEnd w:id="2088853596"/>
       <w:r>
         <w:t xml:space="preserve">   </w:t>
       </w:r>
@@ -1917,7 +1978,7 @@
     </w:p>
     <w:p>
       <w:pPr>
-        <w:pStyle w:val="Heading1"/>
+        <w:pStyle w:val="Ttulo1"/>
         <w:pBdr>
           <w:top w:val="single" w:sz="8" w:space="1" w:color="auto"/>
           <w:left w:val="single" w:sz="8" w:space="4" w:color="auto"/>
@@ -1936,7 +1997,6 @@
         <w:rPr>
           <w:rFonts w:cstheme="majorHAnsi"/>
         </w:rPr>
-        <w:lastRenderedPageBreak/>
         <w:t>MANDATORY</w:t>
       </w:r>
       <w:r>
@@ -1960,7 +2020,7 @@
     </w:p>
     <w:p>
       <w:pPr>
-        <w:pStyle w:val="Heading2"/>
+        <w:pStyle w:val="Ttulo2"/>
         <w:rPr>
           <w:rFonts w:cstheme="majorHAnsi"/>
         </w:rPr>
@@ -1996,7 +2056,7 @@
     </w:p>
     <w:p>
       <w:pPr>
-        <w:pStyle w:val="Heading2"/>
+        <w:pStyle w:val="Ttulo2"/>
         <w:rPr>
           <w:rFonts w:cstheme="majorHAnsi"/>
         </w:rPr>
@@ -2141,7 +2201,6 @@
         <w:t xml:space="preserve">. </w:t>
       </w:r>
     </w:p>
-    <w:permStart w:id="8470091" w:edGrp="everyone"/>
     <w:p>
       <w:pPr>
         <w:pStyle w:val="Comment-Grader"/>
@@ -2156,13 +2215,13 @@
           <w15:appearance w15:val="hidden"/>
           <w:text/>
         </w:sdtPr>
+        <w:sdtEndPr/>
         <w:sdtContent>
           <w:r>
             <w:t xml:space="preserve">    </w:t>
           </w:r>
         </w:sdtContent>
       </w:sdt>
-      <w:permEnd w:id="8470091"/>
       <w:r>
         <w:t xml:space="preserve">    </w:t>
       </w:r>
@@ -2278,7 +2337,6 @@
         <w:t>.</w:t>
       </w:r>
     </w:p>
-    <w:permStart w:id="66585966" w:edGrp="everyone"/>
     <w:p>
       <w:pPr>
         <w:pStyle w:val="Comment-Grader"/>
@@ -2293,20 +2351,20 @@
           <w15:appearance w15:val="hidden"/>
           <w:text/>
         </w:sdtPr>
+        <w:sdtEndPr/>
         <w:sdtContent>
           <w:r>
             <w:t xml:space="preserve">    </w:t>
           </w:r>
         </w:sdtContent>
       </w:sdt>
-      <w:permEnd w:id="66585966"/>
       <w:r>
         <w:t xml:space="preserve">    </w:t>
       </w:r>
     </w:p>
     <w:p>
       <w:pPr>
-        <w:pStyle w:val="Heading2"/>
+        <w:pStyle w:val="Ttulo2"/>
         <w:rPr>
           <w:rFonts w:cstheme="majorHAnsi"/>
         </w:rPr>
@@ -2342,7 +2400,7 @@
     </w:p>
     <w:p>
       <w:pPr>
-        <w:pStyle w:val="Heading2"/>
+        <w:pStyle w:val="Ttulo2"/>
         <w:rPr>
           <w:rFonts w:cstheme="majorHAnsi"/>
         </w:rPr>
@@ -2375,7 +2433,7 @@
     </w:p>
     <w:p>
       <w:pPr>
-        <w:pStyle w:val="Heading2"/>
+        <w:pStyle w:val="Ttulo2"/>
         <w:rPr>
           <w:rFonts w:cstheme="majorHAnsi"/>
         </w:rPr>
@@ -2401,7 +2459,6 @@
         <w:t xml:space="preserve">.  </w:t>
       </w:r>
     </w:p>
-    <w:permStart w:id="160768578" w:edGrp="everyone"/>
     <w:p>
       <w:pPr>
         <w:pStyle w:val="Comment-Grader"/>
@@ -2416,20 +2473,20 @@
           <w15:appearance w15:val="hidden"/>
           <w:text/>
         </w:sdtPr>
+        <w:sdtEndPr/>
         <w:sdtContent>
           <w:r>
             <w:t xml:space="preserve">    </w:t>
           </w:r>
         </w:sdtContent>
       </w:sdt>
-      <w:permEnd w:id="160768578"/>
       <w:r>
         <w:t xml:space="preserve">   </w:t>
       </w:r>
     </w:p>
     <w:p>
       <w:pPr>
-        <w:pStyle w:val="Heading1"/>
+        <w:pStyle w:val="Ttulo1"/>
         <w:tabs>
           <w:tab w:val="left" w:pos="284"/>
         </w:tabs>
@@ -2442,7 +2499,6 @@
         <w:rPr>
           <w:rFonts w:cstheme="majorHAnsi"/>
         </w:rPr>
-        <w:lastRenderedPageBreak/>
         <w:t>MANDATORY</w:t>
       </w:r>
       <w:r>
@@ -2466,7 +2522,7 @@
     </w:p>
     <w:p>
       <w:pPr>
-        <w:pStyle w:val="Heading2"/>
+        <w:pStyle w:val="Ttulo2"/>
         <w:rPr>
           <w:rFonts w:cstheme="majorHAnsi"/>
         </w:rPr>
@@ -2486,7 +2542,6 @@
         <w:t xml:space="preserve">Create appropriate indices for your entities, if required.  </w:t>
       </w:r>
     </w:p>
-    <w:permStart w:id="1892182379" w:edGrp="everyone"/>
     <w:p>
       <w:pPr>
         <w:pStyle w:val="Comment-Grader"/>
@@ -2504,20 +2559,20 @@
           <w15:appearance w15:val="hidden"/>
           <w:text/>
         </w:sdtPr>
+        <w:sdtEndPr/>
         <w:sdtContent>
           <w:r>
             <w:t xml:space="preserve">    </w:t>
           </w:r>
         </w:sdtContent>
       </w:sdt>
-      <w:permEnd w:id="1892182379"/>
       <w:r>
         <w:t xml:space="preserve">   </w:t>
       </w:r>
     </w:p>
     <w:p>
       <w:pPr>
-        <w:pStyle w:val="Heading2"/>
+        <w:pStyle w:val="Ttulo2"/>
         <w:rPr>
           <w:rFonts w:cstheme="majorHAnsi"/>
         </w:rPr>
@@ -2550,7 +2605,7 @@
     </w:p>
     <w:p>
       <w:pPr>
-        <w:pStyle w:val="Heading2"/>
+        <w:pStyle w:val="Ttulo2"/>
         <w:rPr>
           <w:rFonts w:cstheme="majorHAnsi"/>
         </w:rPr>
@@ -2575,7 +2630,7 @@
     </w:p>
     <w:p>
       <w:pPr>
-        <w:pStyle w:val="Heading2"/>
+        <w:pStyle w:val="Ttulo2"/>
         <w:rPr>
           <w:rFonts w:cstheme="majorHAnsi"/>
         </w:rPr>
@@ -2607,7 +2662,6 @@
         <w:t xml:space="preserve">. </w:t>
       </w:r>
     </w:p>
-    <w:permStart w:id="973563344" w:edGrp="everyone"/>
     <w:p>
       <w:pPr>
         <w:pStyle w:val="Comment-Grader"/>
@@ -2621,20 +2675,20 @@
           </w:placeholder>
           <w:text/>
         </w:sdtPr>
+        <w:sdtEndPr/>
         <w:sdtContent>
           <w:r>
             <w:t xml:space="preserve">    </w:t>
           </w:r>
         </w:sdtContent>
       </w:sdt>
-      <w:permEnd w:id="973563344"/>
       <w:r>
         <w:t xml:space="preserve">   </w:t>
       </w:r>
     </w:p>
     <w:p>
       <w:pPr>
-        <w:pStyle w:val="Heading2"/>
+        <w:pStyle w:val="Ttulo2"/>
         <w:rPr>
           <w:rFonts w:cstheme="majorHAnsi"/>
         </w:rPr>
@@ -2660,7 +2714,6 @@
         <w:t xml:space="preserve">.  </w:t>
       </w:r>
     </w:p>
-    <w:permStart w:id="1596406966" w:edGrp="everyone"/>
     <w:p>
       <w:pPr>
         <w:pStyle w:val="Comment-Grader"/>
@@ -2675,13 +2728,13 @@
           <w15:appearance w15:val="hidden"/>
           <w:text/>
         </w:sdtPr>
+        <w:sdtEndPr/>
         <w:sdtContent>
           <w:r>
             <w:t xml:space="preserve">    </w:t>
           </w:r>
         </w:sdtContent>
       </w:sdt>
-      <w:permEnd w:id="1596406966"/>
       <w:r>
         <w:t xml:space="preserve">   </w:t>
       </w:r>
@@ -2697,7 +2750,6 @@
         <w:t xml:space="preserve">. </w:t>
       </w:r>
     </w:p>
-    <w:permStart w:id="966666940" w:edGrp="everyone"/>
     <w:p>
       <w:pPr>
         <w:pStyle w:val="Comment-Grader"/>
@@ -2711,13 +2763,13 @@
           </w:placeholder>
           <w:text/>
         </w:sdtPr>
+        <w:sdtEndPr/>
         <w:sdtContent>
           <w:r>
             <w:t xml:space="preserve">    </w:t>
           </w:r>
         </w:sdtContent>
       </w:sdt>
-      <w:permEnd w:id="966666940"/>
       <w:r>
         <w:t xml:space="preserve">  </w:t>
       </w:r>
@@ -2747,7 +2799,7 @@
     </w:p>
     <w:p>
       <w:pPr>
-        <w:pStyle w:val="Heading1"/>
+        <w:pStyle w:val="Ttulo1"/>
         <w:spacing w:before="0"/>
         <w:rPr>
           <w:rFonts w:cstheme="majorHAnsi"/>
@@ -2757,7 +2809,6 @@
         <w:rPr>
           <w:rFonts w:cstheme="majorHAnsi"/>
         </w:rPr>
-        <w:lastRenderedPageBreak/>
         <w:t>SUPPLEMENTARY I</w:t>
       </w:r>
       <w:r>
@@ -2781,7 +2832,7 @@
     </w:p>
     <w:p>
       <w:pPr>
-        <w:pStyle w:val="Heading2"/>
+        <w:pStyle w:val="Ttulo2"/>
         <w:rPr>
           <w:rFonts w:cstheme="majorHAnsi"/>
         </w:rPr>
@@ -2817,7 +2868,7 @@
     </w:p>
     <w:p>
       <w:pPr>
-        <w:pStyle w:val="Heading2"/>
+        <w:pStyle w:val="Ttulo2"/>
         <w:rPr>
           <w:rFonts w:cstheme="majorHAnsi"/>
         </w:rPr>
@@ -2850,7 +2901,7 @@
     </w:p>
     <w:p>
       <w:pPr>
-        <w:pStyle w:val="Heading2"/>
+        <w:pStyle w:val="Ttulo2"/>
         <w:rPr>
           <w:rFonts w:cstheme="majorHAnsi"/>
         </w:rPr>
@@ -2883,7 +2934,7 @@
     </w:p>
     <w:p>
       <w:pPr>
-        <w:pStyle w:val="Heading2"/>
+        <w:pStyle w:val="Ttulo2"/>
         <w:rPr>
           <w:rFonts w:cstheme="majorHAnsi"/>
         </w:rPr>
@@ -2916,7 +2967,7 @@
     </w:p>
     <w:p>
       <w:pPr>
-        <w:pStyle w:val="Heading2"/>
+        <w:pStyle w:val="Ttulo2"/>
         <w:rPr>
           <w:rFonts w:cstheme="majorHAnsi"/>
         </w:rPr>
@@ -2994,7 +3045,7 @@
     </w:p>
     <w:p>
       <w:pPr>
-        <w:pStyle w:val="Heading1"/>
+        <w:pStyle w:val="Ttulo1"/>
         <w:tabs>
           <w:tab w:val="left" w:pos="284"/>
         </w:tabs>
@@ -3008,7 +3059,6 @@
         <w:rPr>
           <w:rFonts w:cstheme="majorHAnsi"/>
         </w:rPr>
-        <w:lastRenderedPageBreak/>
         <w:t>SUPPLEMENTARY I</w:t>
       </w:r>
       <w:r>
@@ -3035,7 +3085,7 @@
     </w:p>
     <w:p>
       <w:pPr>
-        <w:pStyle w:val="Heading2"/>
+        <w:pStyle w:val="Ttulo2"/>
         <w:rPr>
           <w:rFonts w:cstheme="majorHAnsi"/>
           <w:lang w:val="en-US"/>
@@ -3268,7 +3318,6 @@
         <w:t xml:space="preserve">. </w:t>
       </w:r>
     </w:p>
-    <w:permStart w:id="601818212" w:edGrp="everyone"/>
     <w:p>
       <w:pPr>
         <w:pStyle w:val="Comment-Grader"/>
@@ -3289,6 +3338,7 @@
           <w15:appearance w15:val="hidden"/>
           <w:text/>
         </w:sdtPr>
+        <w:sdtEndPr/>
         <w:sdtContent>
           <w:r>
             <w:rPr>
@@ -3298,7 +3348,6 @@
           </w:r>
         </w:sdtContent>
       </w:sdt>
-      <w:permEnd w:id="601818212"/>
       <w:r>
         <w:rPr>
           <w:lang w:val="en-US"/>
@@ -3308,7 +3357,7 @@
     </w:p>
     <w:p>
       <w:pPr>
-        <w:pStyle w:val="Heading2"/>
+        <w:pStyle w:val="Ttulo2"/>
         <w:rPr>
           <w:rFonts w:cstheme="majorHAnsi"/>
         </w:rPr>
@@ -3344,7 +3393,7 @@
     </w:p>
     <w:p>
       <w:pPr>
-        <w:pStyle w:val="Heading2"/>
+        <w:pStyle w:val="Ttulo2"/>
         <w:rPr>
           <w:rFonts w:cstheme="majorHAnsi"/>
         </w:rPr>
@@ -3380,7 +3429,7 @@
     </w:p>
     <w:p>
       <w:pPr>
-        <w:pStyle w:val="Heading2"/>
+        <w:pStyle w:val="Ttulo2"/>
         <w:rPr>
           <w:rFonts w:cstheme="majorHAnsi"/>
         </w:rPr>
@@ -3413,7 +3462,7 @@
     </w:p>
     <w:p>
       <w:pPr>
-        <w:pStyle w:val="Heading2"/>
+        <w:pStyle w:val="Ttulo2"/>
         <w:rPr>
           <w:rFonts w:cstheme="majorHAnsi"/>
         </w:rPr>
@@ -3436,7 +3485,6 @@
         <w:t xml:space="preserve"> </w:t>
       </w:r>
     </w:p>
-    <w:permStart w:id="710168241" w:edGrp="everyone"/>
     <w:p>
       <w:pPr>
         <w:pStyle w:val="Comment-Grader"/>
@@ -3451,20 +3499,20 @@
           <w15:appearance w15:val="hidden"/>
           <w:text/>
         </w:sdtPr>
+        <w:sdtEndPr/>
         <w:sdtContent>
           <w:r>
             <w:t xml:space="preserve">    </w:t>
           </w:r>
         </w:sdtContent>
       </w:sdt>
-      <w:permEnd w:id="710168241"/>
       <w:r>
         <w:t xml:space="preserve">   </w:t>
       </w:r>
     </w:p>
     <w:p>
       <w:pPr>
-        <w:pStyle w:val="Heading1"/>
+        <w:pStyle w:val="Ttulo1"/>
         <w:pBdr>
           <w:top w:val="single" w:sz="8" w:space="1" w:color="auto"/>
           <w:left w:val="single" w:sz="8" w:space="4" w:color="auto"/>
@@ -3483,7 +3531,6 @@
         <w:rPr>
           <w:rFonts w:cstheme="majorHAnsi"/>
         </w:rPr>
-        <w:lastRenderedPageBreak/>
         <w:t>SUPPLEMENTARY I</w:t>
       </w:r>
       <w:r>
@@ -3507,7 +3554,7 @@
     </w:p>
     <w:p>
       <w:pPr>
-        <w:pStyle w:val="Heading2"/>
+        <w:pStyle w:val="Ttulo2"/>
         <w:rPr>
           <w:rFonts w:cstheme="majorHAnsi"/>
         </w:rPr>
@@ -3543,7 +3590,7 @@
     </w:p>
     <w:p>
       <w:pPr>
-        <w:pStyle w:val="Heading2"/>
+        <w:pStyle w:val="Ttulo2"/>
         <w:rPr>
           <w:rFonts w:cstheme="majorHAnsi"/>
         </w:rPr>
@@ -3564,7 +3611,7 @@
       </w:r>
       <w:r>
         <w:rPr>
-          <w:rStyle w:val="Strong"/>
+          <w:rStyle w:val="Textoennegrita"/>
         </w:rPr>
         <w:t>anonymous principals</w:t>
       </w:r>
@@ -3573,7 +3620,7 @@
       </w:r>
       <w:r>
         <w:rPr>
-          <w:rStyle w:val="Strong"/>
+          <w:rStyle w:val="Textoennegrita"/>
         </w:rPr>
         <w:t>accounts</w:t>
       </w:r>
@@ -3592,7 +3639,6 @@
         <w:t xml:space="preserve">. </w:t>
       </w:r>
     </w:p>
-    <w:permStart w:id="612506362" w:edGrp="everyone"/>
     <w:p>
       <w:pPr>
         <w:pStyle w:val="Comment-Grader"/>
@@ -3607,13 +3653,13 @@
           <w15:appearance w15:val="hidden"/>
           <w:text/>
         </w:sdtPr>
+        <w:sdtEndPr/>
         <w:sdtContent>
           <w:r>
             <w:t xml:space="preserve">    </w:t>
           </w:r>
         </w:sdtContent>
       </w:sdt>
-      <w:permEnd w:id="612506362"/>
       <w:r>
         <w:t xml:space="preserve">   </w:t>
       </w:r>
@@ -3627,7 +3673,7 @@
       </w:r>
       <w:r>
         <w:rPr>
-          <w:rStyle w:val="Strong"/>
+          <w:rStyle w:val="Textoennegrita"/>
         </w:rPr>
         <w:t>customers</w:t>
       </w:r>
@@ -3636,7 +3682,7 @@
       </w:r>
       <w:r>
         <w:rPr>
-          <w:rStyle w:val="Strong"/>
+          <w:rStyle w:val="Textoennegrita"/>
         </w:rPr>
         <w:t>accounts</w:t>
       </w:r>
@@ -3655,7 +3701,6 @@
         <w:t xml:space="preserve">. </w:t>
       </w:r>
     </w:p>
-    <w:permStart w:id="1231174564" w:edGrp="everyone"/>
     <w:p>
       <w:pPr>
         <w:pStyle w:val="Comment-Grader"/>
@@ -3670,13 +3715,13 @@
           <w15:appearance w15:val="hidden"/>
           <w:text/>
         </w:sdtPr>
+        <w:sdtEndPr/>
         <w:sdtContent>
           <w:r>
             <w:t xml:space="preserve">    </w:t>
           </w:r>
         </w:sdtContent>
       </w:sdt>
-      <w:permEnd w:id="1231174564"/>
       <w:r>
         <w:t xml:space="preserve">   </w:t>
       </w:r>
@@ -3736,7 +3781,6 @@
         <w:t xml:space="preserve"> (including the passengers).</w:t>
       </w:r>
     </w:p>
-    <w:permStart w:id="1374191219" w:edGrp="everyone"/>
     <w:p>
       <w:pPr>
         <w:pStyle w:val="Comment-Grader"/>
@@ -3751,13 +3795,13 @@
           <w15:appearance w15:val="hidden"/>
           <w:text/>
         </w:sdtPr>
+        <w:sdtEndPr/>
         <w:sdtContent>
           <w:r>
             <w:t xml:space="preserve">    </w:t>
           </w:r>
         </w:sdtContent>
       </w:sdt>
-      <w:permEnd w:id="1374191219"/>
       <w:r>
         <w:t xml:space="preserve">    </w:t>
       </w:r>
@@ -3801,7 +3845,6 @@
         <w:t xml:space="preserve">Show their customer dashboards. </w:t>
       </w:r>
     </w:p>
-    <w:permStart w:id="1684496906" w:edGrp="everyone"/>
     <w:p>
       <w:pPr>
         <w:pBdr>
@@ -3838,6 +3881,7 @@
           <w15:appearance w15:val="hidden"/>
           <w:text/>
         </w:sdtPr>
+        <w:sdtEndPr/>
         <w:sdtContent>
           <w:r>
             <w:rPr>
@@ -3859,11 +3903,10 @@
         </w:rPr>
         <w:t xml:space="preserve">    </w:t>
       </w:r>
-      <w:permEnd w:id="1684496906"/>
-    </w:p>
-    <w:p>
-      <w:pPr>
-        <w:pStyle w:val="Heading2"/>
+    </w:p>
+    <w:p>
+      <w:pPr>
+        <w:pStyle w:val="Ttulo2"/>
         <w:rPr>
           <w:rFonts w:cstheme="majorHAnsi"/>
         </w:rPr>
@@ -3899,7 +3942,7 @@
     </w:p>
     <w:p>
       <w:pPr>
-        <w:pStyle w:val="Heading2"/>
+        <w:pStyle w:val="Ttulo2"/>
         <w:rPr>
           <w:rFonts w:cstheme="majorHAnsi"/>
         </w:rPr>
@@ -3932,7 +3975,7 @@
     </w:p>
     <w:p>
       <w:pPr>
-        <w:pStyle w:val="Heading2"/>
+        <w:pStyle w:val="Ttulo2"/>
         <w:rPr>
           <w:rFonts w:cstheme="majorHAnsi"/>
         </w:rPr>
@@ -3964,7 +4007,6 @@
         <w:t xml:space="preserve"> </w:t>
       </w:r>
     </w:p>
-    <w:permStart w:id="1655732591" w:edGrp="everyone"/>
     <w:p>
       <w:pPr>
         <w:pStyle w:val="Comment-Grader"/>
@@ -3978,13 +4020,13 @@
           </w:placeholder>
           <w:text/>
         </w:sdtPr>
+        <w:sdtEndPr/>
         <w:sdtContent>
           <w:r>
             <w:t xml:space="preserve">    </w:t>
           </w:r>
         </w:sdtContent>
       </w:sdt>
-      <w:permEnd w:id="1655732591"/>
       <w:r>
         <w:t xml:space="preserve">   </w:t>
       </w:r>
@@ -4004,7 +4046,7 @@
     </w:p>
     <w:p>
       <w:pPr>
-        <w:pStyle w:val="Heading1"/>
+        <w:pStyle w:val="Ttulo1"/>
         <w:tabs>
           <w:tab w:val="left" w:pos="284"/>
         </w:tabs>
@@ -4017,7 +4059,6 @@
         <w:rPr>
           <w:rFonts w:cstheme="majorHAnsi"/>
         </w:rPr>
-        <w:lastRenderedPageBreak/>
         <w:t>SUPPLEMENTARY I</w:t>
       </w:r>
       <w:r>
@@ -4041,7 +4082,7 @@
     </w:p>
     <w:p>
       <w:pPr>
-        <w:pStyle w:val="Heading2"/>
+        <w:pStyle w:val="Ttulo2"/>
         <w:rPr>
           <w:rFonts w:cstheme="majorHAnsi"/>
         </w:rPr>
@@ -4074,7 +4115,7 @@
     </w:p>
     <w:p>
       <w:pPr>
-        <w:pStyle w:val="Heading2"/>
+        <w:pStyle w:val="Ttulo2"/>
         <w:rPr>
           <w:rFonts w:cstheme="majorHAnsi"/>
         </w:rPr>
@@ -4107,7 +4148,7 @@
     </w:p>
     <w:p>
       <w:pPr>
-        <w:pStyle w:val="Heading2"/>
+        <w:pStyle w:val="Ttulo2"/>
         <w:rPr>
           <w:rFonts w:cstheme="majorHAnsi"/>
         </w:rPr>
@@ -4140,7 +4181,7 @@
     </w:p>
     <w:p>
       <w:pPr>
-        <w:pStyle w:val="Heading2"/>
+        <w:pStyle w:val="Ttulo2"/>
         <w:rPr>
           <w:rFonts w:cstheme="majorHAnsi"/>
         </w:rPr>
@@ -4173,7 +4214,7 @@
     </w:p>
     <w:p>
       <w:pPr>
-        <w:pStyle w:val="Heading2"/>
+        <w:pStyle w:val="Ttulo2"/>
         <w:rPr>
           <w:rFonts w:cstheme="majorHAnsi"/>
         </w:rPr>
@@ -4202,7 +4243,6 @@
         <w:t xml:space="preserve"> </w:t>
       </w:r>
     </w:p>
-    <w:permStart w:id="106053395" w:edGrp="everyone"/>
     <w:p>
       <w:pPr>
         <w:pStyle w:val="Comment-Grader"/>
@@ -4217,20 +4257,20 @@
           <w15:appearance w15:val="hidden"/>
           <w:text/>
         </w:sdtPr>
+        <w:sdtEndPr/>
         <w:sdtContent>
           <w:r>
             <w:t xml:space="preserve">    </w:t>
           </w:r>
         </w:sdtContent>
       </w:sdt>
-      <w:permEnd w:id="106053395"/>
       <w:r>
         <w:t xml:space="preserve">  </w:t>
       </w:r>
     </w:p>
     <w:p>
       <w:pPr>
-        <w:pStyle w:val="Heading2"/>
+        <w:pStyle w:val="Ttulo2"/>
         <w:rPr>
           <w:rFonts w:cstheme="majorHAnsi"/>
         </w:rPr>
@@ -4259,7 +4299,6 @@
         <w:t xml:space="preserve">. </w:t>
       </w:r>
     </w:p>
-    <w:permStart w:id="778114813" w:edGrp="everyone"/>
     <w:p>
       <w:pPr>
         <w:pStyle w:val="Comment-Grader"/>
@@ -4274,13 +4313,13 @@
           <w15:appearance w15:val="hidden"/>
           <w:text/>
         </w:sdtPr>
+        <w:sdtEndPr/>
         <w:sdtContent>
           <w:r>
             <w:t xml:space="preserve">    </w:t>
           </w:r>
         </w:sdtContent>
       </w:sdt>
-      <w:permEnd w:id="778114813"/>
       <w:r>
         <w:t xml:space="preserve">   </w:t>
       </w:r>
@@ -4309,7 +4348,7 @@
     </w:p>
     <w:p>
       <w:pPr>
-        <w:pStyle w:val="Heading1"/>
+        <w:pStyle w:val="Ttulo1"/>
         <w:spacing w:before="0"/>
         <w:rPr>
           <w:rFonts w:cstheme="majorHAnsi"/>
@@ -4319,7 +4358,6 @@
         <w:rPr>
           <w:rFonts w:cstheme="majorHAnsi"/>
         </w:rPr>
-        <w:lastRenderedPageBreak/>
         <w:t>SUPPLEMENTARY II</w:t>
       </w:r>
       <w:r>
@@ -4343,7 +4381,7 @@
     </w:p>
     <w:p>
       <w:pPr>
-        <w:pStyle w:val="Heading2"/>
+        <w:pStyle w:val="Ttulo2"/>
         <w:rPr>
           <w:rFonts w:cstheme="majorHAnsi"/>
         </w:rPr>
@@ -4379,7 +4417,7 @@
     </w:p>
     <w:p>
       <w:pPr>
-        <w:pStyle w:val="Heading2"/>
+        <w:pStyle w:val="Ttulo2"/>
         <w:rPr>
           <w:rFonts w:cstheme="majorHAnsi"/>
         </w:rPr>
@@ -4412,7 +4450,7 @@
     </w:p>
     <w:p>
       <w:pPr>
-        <w:pStyle w:val="Heading2"/>
+        <w:pStyle w:val="Ttulo2"/>
         <w:rPr>
           <w:rFonts w:cstheme="majorHAnsi"/>
         </w:rPr>
@@ -4445,7 +4483,7 @@
     </w:p>
     <w:p>
       <w:pPr>
-        <w:pStyle w:val="Heading2"/>
+        <w:pStyle w:val="Ttulo2"/>
         <w:rPr>
           <w:rFonts w:cstheme="majorHAnsi"/>
         </w:rPr>
@@ -4478,7 +4516,7 @@
     </w:p>
     <w:p>
       <w:pPr>
-        <w:pStyle w:val="Heading2"/>
+        <w:pStyle w:val="Ttulo2"/>
         <w:rPr>
           <w:rFonts w:cstheme="majorHAnsi"/>
         </w:rPr>
@@ -4501,7 +4539,6 @@
         <w:t xml:space="preserve">. </w:t>
       </w:r>
     </w:p>
-    <w:permStart w:id="1586913091" w:edGrp="everyone"/>
     <w:p>
       <w:pPr>
         <w:pStyle w:val="Comment-Grader"/>
@@ -4516,13 +4553,13 @@
           <w15:appearance w15:val="hidden"/>
           <w:text/>
         </w:sdtPr>
+        <w:sdtEndPr/>
         <w:sdtContent>
           <w:r>
             <w:t xml:space="preserve">    </w:t>
           </w:r>
         </w:sdtContent>
       </w:sdt>
-      <w:permEnd w:id="1586913091"/>
       <w:r>
         <w:t xml:space="preserve">    </w:t>
       </w:r>
@@ -4538,7 +4575,6 @@
         <w:t xml:space="preserve">. </w:t>
       </w:r>
     </w:p>
-    <w:permStart w:id="2088530734" w:edGrp="everyone"/>
     <w:p>
       <w:pPr>
         <w:pStyle w:val="Comment-Grader"/>
@@ -4553,13 +4589,13 @@
           <w15:appearance w15:val="hidden"/>
           <w:text/>
         </w:sdtPr>
+        <w:sdtEndPr/>
         <w:sdtContent>
           <w:r>
             <w:t xml:space="preserve">    </w:t>
           </w:r>
         </w:sdtContent>
       </w:sdt>
-      <w:permEnd w:id="2088530734"/>
       <w:r>
         <w:t xml:space="preserve">    </w:t>
       </w:r>
@@ -4618,7 +4654,7 @@
     </w:p>
     <w:p>
       <w:pPr>
-        <w:pStyle w:val="Heading1"/>
+        <w:pStyle w:val="Ttulo1"/>
         <w:tabs>
           <w:tab w:val="left" w:pos="284"/>
         </w:tabs>
@@ -4632,7 +4668,6 @@
         <w:rPr>
           <w:rFonts w:cstheme="majorHAnsi"/>
         </w:rPr>
-        <w:lastRenderedPageBreak/>
         <w:t>SUPPLEMENTARY II</w:t>
       </w:r>
       <w:r>
@@ -4659,7 +4694,7 @@
     </w:p>
     <w:p>
       <w:pPr>
-        <w:pStyle w:val="Heading2"/>
+        <w:pStyle w:val="Ttulo2"/>
         <w:rPr>
           <w:rFonts w:cstheme="majorHAnsi"/>
           <w:lang w:val="en-US"/>
@@ -4724,7 +4759,6 @@
         <w:t xml:space="preserve"> </w:t>
       </w:r>
     </w:p>
-    <w:permStart w:id="1033071327" w:edGrp="everyone"/>
     <w:p>
       <w:pPr>
         <w:pStyle w:val="Comment-Grader"/>
@@ -4745,6 +4779,7 @@
           <w15:appearance w15:val="hidden"/>
           <w:text/>
         </w:sdtPr>
+        <w:sdtEndPr/>
         <w:sdtContent>
           <w:r>
             <w:rPr>
@@ -4754,7 +4789,6 @@
           </w:r>
         </w:sdtContent>
       </w:sdt>
-      <w:permEnd w:id="1033071327"/>
       <w:r>
         <w:rPr>
           <w:lang w:val="en-US"/>
@@ -4764,7 +4798,7 @@
     </w:p>
     <w:p>
       <w:pPr>
-        <w:pStyle w:val="Heading2"/>
+        <w:pStyle w:val="Ttulo2"/>
         <w:rPr>
           <w:rFonts w:cstheme="majorHAnsi"/>
         </w:rPr>
@@ -4800,7 +4834,7 @@
     </w:p>
     <w:p>
       <w:pPr>
-        <w:pStyle w:val="Heading2"/>
+        <w:pStyle w:val="Ttulo2"/>
         <w:rPr>
           <w:rFonts w:cstheme="majorHAnsi"/>
         </w:rPr>
@@ -4836,7 +4870,7 @@
     </w:p>
     <w:p>
       <w:pPr>
-        <w:pStyle w:val="Heading2"/>
+        <w:pStyle w:val="Ttulo2"/>
         <w:rPr>
           <w:rFonts w:cstheme="majorHAnsi"/>
         </w:rPr>
@@ -4869,7 +4903,7 @@
     </w:p>
     <w:p>
       <w:pPr>
-        <w:pStyle w:val="Heading2"/>
+        <w:pStyle w:val="Ttulo2"/>
         <w:rPr>
           <w:rFonts w:cstheme="majorHAnsi"/>
         </w:rPr>
@@ -4892,7 +4926,6 @@
         <w:t xml:space="preserve">. </w:t>
       </w:r>
     </w:p>
-    <w:permStart w:id="1690990358" w:edGrp="everyone"/>
     <w:p>
       <w:pPr>
         <w:pStyle w:val="Comment-Grader"/>
@@ -4907,13 +4940,13 @@
           <w15:appearance w15:val="hidden"/>
           <w:text/>
         </w:sdtPr>
+        <w:sdtEndPr/>
         <w:sdtContent>
           <w:r>
             <w:t xml:space="preserve">    </w:t>
           </w:r>
         </w:sdtContent>
       </w:sdt>
-      <w:permEnd w:id="1690990358"/>
       <w:r>
         <w:t xml:space="preserve">   </w:t>
       </w:r>
@@ -4929,7 +4962,6 @@
         <w:t xml:space="preserve">. </w:t>
       </w:r>
     </w:p>
-    <w:permStart w:id="355165204" w:edGrp="everyone"/>
     <w:p>
       <w:pPr>
         <w:pStyle w:val="Comment-Grader"/>
@@ -4947,6 +4979,7 @@
           <w15:appearance w15:val="hidden"/>
           <w:text/>
         </w:sdtPr>
+        <w:sdtEndPr/>
         <w:sdtContent>
           <w:r>
             <w:rPr>
@@ -4956,7 +4989,6 @@
           </w:r>
         </w:sdtContent>
       </w:sdt>
-      <w:permEnd w:id="355165204"/>
       <w:r>
         <w:rPr>
           <w:lang w:val="en-US"/>
@@ -4966,7 +4998,7 @@
     </w:p>
     <w:p>
       <w:pPr>
-        <w:pStyle w:val="Heading1"/>
+        <w:pStyle w:val="Ttulo1"/>
         <w:pBdr>
           <w:top w:val="single" w:sz="8" w:space="1" w:color="auto"/>
           <w:left w:val="single" w:sz="8" w:space="4" w:color="auto"/>
@@ -4985,7 +5017,6 @@
         <w:rPr>
           <w:rFonts w:cstheme="majorHAnsi"/>
         </w:rPr>
-        <w:lastRenderedPageBreak/>
         <w:t>SUPPLEMENTARY II</w:t>
       </w:r>
       <w:r>
@@ -5009,7 +5040,7 @@
     </w:p>
     <w:p>
       <w:pPr>
-        <w:pStyle w:val="Heading2"/>
+        <w:pStyle w:val="Ttulo2"/>
         <w:rPr>
           <w:rFonts w:cstheme="majorHAnsi"/>
         </w:rPr>
@@ -5045,7 +5076,7 @@
     </w:p>
     <w:p>
       <w:pPr>
-        <w:pStyle w:val="Heading2"/>
+        <w:pStyle w:val="Ttulo2"/>
         <w:rPr>
           <w:rFonts w:cstheme="majorHAnsi"/>
         </w:rPr>
@@ -5102,7 +5133,6 @@
         <w:t xml:space="preserve">. </w:t>
       </w:r>
     </w:p>
-    <w:permStart w:id="1760509187" w:edGrp="everyone"/>
     <w:p>
       <w:pPr>
         <w:pStyle w:val="Comment-Grader"/>
@@ -5116,13 +5146,13 @@
           </w:placeholder>
           <w:text/>
         </w:sdtPr>
+        <w:sdtEndPr/>
         <w:sdtContent>
           <w:r>
             <w:t xml:space="preserve">    </w:t>
           </w:r>
         </w:sdtContent>
       </w:sdt>
-      <w:permEnd w:id="1760509187"/>
       <w:r>
         <w:t xml:space="preserve">   </w:t>
       </w:r>
@@ -5172,7 +5202,6 @@
         <w:t xml:space="preserve">. </w:t>
       </w:r>
     </w:p>
-    <w:permStart w:id="223244989" w:edGrp="everyone"/>
     <w:p>
       <w:pPr>
         <w:pStyle w:val="Comment-Grader"/>
@@ -5186,20 +5215,20 @@
           </w:placeholder>
           <w:text/>
         </w:sdtPr>
+        <w:sdtEndPr/>
         <w:sdtContent>
           <w:r>
             <w:t xml:space="preserve">    </w:t>
           </w:r>
         </w:sdtContent>
       </w:sdt>
-      <w:permEnd w:id="223244989"/>
       <w:r>
         <w:t xml:space="preserve">   </w:t>
       </w:r>
     </w:p>
     <w:p>
       <w:pPr>
-        <w:pStyle w:val="Heading2"/>
+        <w:pStyle w:val="Ttulo2"/>
         <w:rPr>
           <w:rFonts w:cstheme="majorHAnsi"/>
         </w:rPr>
@@ -5235,7 +5264,7 @@
     </w:p>
     <w:p>
       <w:pPr>
-        <w:pStyle w:val="Heading2"/>
+        <w:pStyle w:val="Ttulo2"/>
         <w:rPr>
           <w:rFonts w:cstheme="majorHAnsi"/>
         </w:rPr>
@@ -5268,7 +5297,7 @@
     </w:p>
     <w:p>
       <w:pPr>
-        <w:pStyle w:val="Heading2"/>
+        <w:pStyle w:val="Ttulo2"/>
         <w:rPr>
           <w:rFonts w:cstheme="majorHAnsi"/>
         </w:rPr>
@@ -5291,7 +5320,6 @@
         <w:t xml:space="preserve">. </w:t>
       </w:r>
     </w:p>
-    <w:permStart w:id="1359225216" w:edGrp="everyone"/>
     <w:p>
       <w:pPr>
         <w:pStyle w:val="Comment-Grader"/>
@@ -5306,13 +5334,13 @@
           <w15:appearance w15:val="hidden"/>
           <w:text/>
         </w:sdtPr>
+        <w:sdtEndPr/>
         <w:sdtContent>
           <w:r>
             <w:t xml:space="preserve">    </w:t>
           </w:r>
         </w:sdtContent>
       </w:sdt>
-      <w:permEnd w:id="1359225216"/>
       <w:r>
         <w:t xml:space="preserve">    </w:t>
       </w:r>
@@ -5328,7 +5356,6 @@
         <w:t xml:space="preserve">. </w:t>
       </w:r>
     </w:p>
-    <w:permStart w:id="484458533" w:edGrp="everyone"/>
     <w:p>
       <w:pPr>
         <w:pStyle w:val="Comment-Grader"/>
@@ -5342,13 +5369,13 @@
           </w:placeholder>
           <w:text/>
         </w:sdtPr>
+        <w:sdtEndPr/>
         <w:sdtContent>
           <w:r>
             <w:t xml:space="preserve">    </w:t>
           </w:r>
         </w:sdtContent>
       </w:sdt>
-      <w:permEnd w:id="484458533"/>
       <w:r>
         <w:t xml:space="preserve">   </w:t>
       </w:r>
@@ -5368,7 +5395,7 @@
     </w:p>
     <w:p>
       <w:pPr>
-        <w:pStyle w:val="Heading1"/>
+        <w:pStyle w:val="Ttulo1"/>
         <w:tabs>
           <w:tab w:val="left" w:pos="284"/>
         </w:tabs>
@@ -5381,7 +5408,6 @@
         <w:rPr>
           <w:rFonts w:cstheme="majorHAnsi"/>
         </w:rPr>
-        <w:lastRenderedPageBreak/>
         <w:t>SUPPLEMENTARY II</w:t>
       </w:r>
       <w:r>
@@ -5405,7 +5431,7 @@
     </w:p>
     <w:p>
       <w:pPr>
-        <w:pStyle w:val="Heading2"/>
+        <w:pStyle w:val="Ttulo2"/>
         <w:rPr>
           <w:rFonts w:cstheme="majorHAnsi"/>
         </w:rPr>
@@ -5438,7 +5464,7 @@
     </w:p>
     <w:p>
       <w:pPr>
-        <w:pStyle w:val="Heading2"/>
+        <w:pStyle w:val="Ttulo2"/>
         <w:rPr>
           <w:rFonts w:cstheme="majorHAnsi"/>
         </w:rPr>
@@ -5471,7 +5497,7 @@
     </w:p>
     <w:p>
       <w:pPr>
-        <w:pStyle w:val="Heading2"/>
+        <w:pStyle w:val="Ttulo2"/>
         <w:rPr>
           <w:rFonts w:cstheme="majorHAnsi"/>
         </w:rPr>
@@ -5504,7 +5530,7 @@
     </w:p>
     <w:p>
       <w:pPr>
-        <w:pStyle w:val="Heading2"/>
+        <w:pStyle w:val="Ttulo2"/>
         <w:rPr>
           <w:rFonts w:cstheme="majorHAnsi"/>
         </w:rPr>
@@ -5536,7 +5562,6 @@
         <w:t xml:space="preserve">. </w:t>
       </w:r>
     </w:p>
-    <w:permStart w:id="231961501" w:edGrp="everyone"/>
     <w:p>
       <w:pPr>
         <w:pStyle w:val="Comment-Grader"/>
@@ -5551,20 +5576,20 @@
           <w15:appearance w15:val="hidden"/>
           <w:text/>
         </w:sdtPr>
+        <w:sdtEndPr/>
         <w:sdtContent>
           <w:r>
             <w:t xml:space="preserve">    </w:t>
           </w:r>
         </w:sdtContent>
       </w:sdt>
-      <w:permEnd w:id="231961501"/>
       <w:r>
         <w:t xml:space="preserve">  </w:t>
       </w:r>
     </w:p>
     <w:p>
       <w:pPr>
-        <w:pStyle w:val="Heading2"/>
+        <w:pStyle w:val="Ttulo2"/>
         <w:rPr>
           <w:rFonts w:cstheme="majorHAnsi"/>
         </w:rPr>
@@ -5587,7 +5612,6 @@
         <w:t xml:space="preserve">. </w:t>
       </w:r>
     </w:p>
-    <w:permStart w:id="1976310351" w:edGrp="everyone"/>
     <w:p>
       <w:pPr>
         <w:pStyle w:val="Comment-Grader"/>
@@ -5601,13 +5625,13 @@
           </w:placeholder>
           <w:text/>
         </w:sdtPr>
+        <w:sdtEndPr/>
         <w:sdtContent>
           <w:r>
             <w:t xml:space="preserve">    </w:t>
           </w:r>
         </w:sdtContent>
       </w:sdt>
-      <w:permEnd w:id="1976310351"/>
       <w:r>
         <w:t xml:space="preserve">   </w:t>
       </w:r>
@@ -5623,7 +5647,6 @@
         <w:t xml:space="preserve">. </w:t>
       </w:r>
     </w:p>
-    <w:permStart w:id="923690285" w:edGrp="everyone"/>
     <w:p>
       <w:pPr>
         <w:pStyle w:val="Comment-Grader"/>
@@ -5637,13 +5660,13 @@
           </w:placeholder>
           <w:text/>
         </w:sdtPr>
+        <w:sdtEndPr/>
         <w:sdtContent>
           <w:r>
             <w:t xml:space="preserve">    </w:t>
           </w:r>
         </w:sdtContent>
       </w:sdt>
-      <w:permEnd w:id="923690285"/>
       <w:r>
         <w:t xml:space="preserve">   </w:t>
       </w:r>
@@ -5691,7 +5714,7 @@
     <w:lvl w:ilvl="0">
       <w:start w:val="1"/>
       <w:numFmt w:val="decimal"/>
-      <w:pStyle w:val="ListNumber"/>
+      <w:pStyle w:val="Listaconnmeros"/>
       <w:lvlText w:val="%1."/>
       <w:lvlJc w:val="left"/>
       <w:pPr>
@@ -6774,7 +6797,7 @@
     <w:lvl w:ilvl="0" w:tplc="391EA46E">
       <w:start w:val="1"/>
       <w:numFmt w:val="decimal"/>
-      <w:pStyle w:val="ListParagraph"/>
+      <w:pStyle w:val="Prrafodelista"/>
       <w:lvlText w:val="%1)"/>
       <w:lvlJc w:val="left"/>
       <w:pPr>
@@ -7711,11 +7734,11 @@
       <w:lang w:val="en-GB"/>
     </w:rPr>
   </w:style>
-  <w:style w:type="paragraph" w:styleId="Heading1">
+  <w:style w:type="paragraph" w:styleId="Ttulo1">
     <w:name w:val="heading 1"/>
     <w:basedOn w:val="Normal"/>
     <w:next w:val="Normal"/>
-    <w:link w:val="Heading1Char"/>
+    <w:link w:val="Ttulo1Car"/>
     <w:uiPriority w:val="9"/>
     <w:qFormat/>
     <w:rsid w:val="00AC7433"/>
@@ -7743,11 +7766,11 @@
       <w14:ligatures w14:val="none"/>
     </w:rPr>
   </w:style>
-  <w:style w:type="paragraph" w:styleId="Heading2">
+  <w:style w:type="paragraph" w:styleId="Ttulo2">
     <w:name w:val="heading 2"/>
     <w:basedOn w:val="Normal"/>
     <w:next w:val="Normal"/>
-    <w:link w:val="Heading2Char"/>
+    <w:link w:val="Ttulo2Car"/>
     <w:uiPriority w:val="9"/>
     <w:unhideWhenUsed/>
     <w:qFormat/>
@@ -7771,11 +7794,11 @@
       <w14:ligatures w14:val="none"/>
     </w:rPr>
   </w:style>
-  <w:style w:type="paragraph" w:styleId="Heading3">
+  <w:style w:type="paragraph" w:styleId="Ttulo3">
     <w:name w:val="heading 3"/>
     <w:basedOn w:val="Normal"/>
     <w:next w:val="Normal"/>
-    <w:link w:val="Heading3Char"/>
+    <w:link w:val="Ttulo3Car"/>
     <w:uiPriority w:val="9"/>
     <w:unhideWhenUsed/>
     <w:rsid w:val="00AC7433"/>
@@ -7790,13 +7813,13 @@
       <w:color w:val="1F3763" w:themeColor="accent1" w:themeShade="7F"/>
     </w:rPr>
   </w:style>
-  <w:style w:type="character" w:default="1" w:styleId="DefaultParagraphFont">
+  <w:style w:type="character" w:default="1" w:styleId="Fuentedeprrafopredeter">
     <w:name w:val="Default Paragraph Font"/>
     <w:uiPriority w:val="1"/>
     <w:semiHidden/>
     <w:unhideWhenUsed/>
   </w:style>
-  <w:style w:type="table" w:default="1" w:styleId="TableNormal">
+  <w:style w:type="table" w:default="1" w:styleId="Tablanormal">
     <w:name w:val="Normal Table"/>
     <w:uiPriority w:val="99"/>
     <w:semiHidden/>
@@ -7811,16 +7834,16 @@
       </w:tblCellMar>
     </w:tblPr>
   </w:style>
-  <w:style w:type="numbering" w:default="1" w:styleId="NoList">
+  <w:style w:type="numbering" w:default="1" w:styleId="Sinlista">
     <w:name w:val="No List"/>
     <w:uiPriority w:val="99"/>
     <w:semiHidden/>
     <w:unhideWhenUsed/>
   </w:style>
-  <w:style w:type="character" w:customStyle="1" w:styleId="Heading1Char">
-    <w:name w:val="Heading 1 Char"/>
-    <w:basedOn w:val="DefaultParagraphFont"/>
-    <w:link w:val="Heading1"/>
+  <w:style w:type="character" w:customStyle="1" w:styleId="Ttulo1Car">
+    <w:name w:val="Título 1 Car"/>
+    <w:basedOn w:val="Fuentedeprrafopredeter"/>
+    <w:link w:val="Ttulo1"/>
     <w:uiPriority w:val="9"/>
     <w:rsid w:val="00AC7433"/>
     <w:rPr>
@@ -7834,10 +7857,10 @@
       <w14:ligatures w14:val="none"/>
     </w:rPr>
   </w:style>
-  <w:style w:type="character" w:customStyle="1" w:styleId="Heading2Char">
-    <w:name w:val="Heading 2 Char"/>
-    <w:basedOn w:val="DefaultParagraphFont"/>
-    <w:link w:val="Heading2"/>
+  <w:style w:type="character" w:customStyle="1" w:styleId="Ttulo2Car">
+    <w:name w:val="Título 2 Car"/>
+    <w:basedOn w:val="Fuentedeprrafopredeter"/>
+    <w:link w:val="Ttulo2"/>
     <w:uiPriority w:val="9"/>
     <w:rsid w:val="00AC7433"/>
     <w:rPr>
@@ -7851,9 +7874,9 @@
       <w14:ligatures w14:val="none"/>
     </w:rPr>
   </w:style>
-  <w:style w:type="paragraph" w:styleId="ListParagraph">
+  <w:style w:type="paragraph" w:styleId="Prrafodelista">
     <w:name w:val="List Paragraph"/>
-    <w:basedOn w:val="ListNumber"/>
+    <w:basedOn w:val="Listaconnmeros"/>
     <w:uiPriority w:val="34"/>
     <w:rsid w:val="00AC7433"/>
     <w:pPr>
@@ -7872,7 +7895,7 @@
   </w:style>
   <w:style w:type="paragraph" w:customStyle="1" w:styleId="Prrafodesublista">
     <w:name w:val="Párrafo de sublista"/>
-    <w:basedOn w:val="ListParagraph"/>
+    <w:basedOn w:val="Prrafodelista"/>
     <w:qFormat/>
     <w:rsid w:val="005C67C0"/>
     <w:pPr>
@@ -7886,7 +7909,7 @@
       <w:rFonts w:eastAsia="Courier New" w:cs="Courier New"/>
     </w:rPr>
   </w:style>
-  <w:style w:type="paragraph" w:styleId="NoSpacing">
+  <w:style w:type="paragraph" w:styleId="Sinespaciado">
     <w:name w:val="No Spacing"/>
     <w:uiPriority w:val="1"/>
     <w:rsid w:val="00AC7433"/>
@@ -7900,9 +7923,9 @@
       <w14:ligatures w14:val="none"/>
     </w:rPr>
   </w:style>
-  <w:style w:type="character" w:styleId="CommentReference">
+  <w:style w:type="character" w:styleId="Refdecomentario">
     <w:name w:val="annotation reference"/>
-    <w:basedOn w:val="DefaultParagraphFont"/>
+    <w:basedOn w:val="Fuentedeprrafopredeter"/>
     <w:uiPriority w:val="99"/>
     <w:semiHidden/>
     <w:unhideWhenUsed/>
@@ -7912,10 +7935,10 @@
       <w:szCs w:val="16"/>
     </w:rPr>
   </w:style>
-  <w:style w:type="paragraph" w:styleId="CommentText">
+  <w:style w:type="paragraph" w:styleId="Textocomentario">
     <w:name w:val="annotation text"/>
     <w:basedOn w:val="Normal"/>
-    <w:link w:val="CommentTextChar"/>
+    <w:link w:val="TextocomentarioCar"/>
     <w:uiPriority w:val="99"/>
     <w:unhideWhenUsed/>
     <w:rsid w:val="00AC7433"/>
@@ -7924,10 +7947,10 @@
       <w:szCs w:val="20"/>
     </w:rPr>
   </w:style>
-  <w:style w:type="character" w:customStyle="1" w:styleId="CommentTextChar">
-    <w:name w:val="Comment Text Char"/>
-    <w:basedOn w:val="DefaultParagraphFont"/>
-    <w:link w:val="CommentText"/>
+  <w:style w:type="character" w:customStyle="1" w:styleId="TextocomentarioCar">
+    <w:name w:val="Texto comentario Car"/>
+    <w:basedOn w:val="Fuentedeprrafopredeter"/>
+    <w:link w:val="Textocomentario"/>
     <w:uiPriority w:val="99"/>
     <w:rsid w:val="00AC7433"/>
     <w:rPr>
@@ -7936,11 +7959,11 @@
       <w:lang w:val="en-GB"/>
     </w:rPr>
   </w:style>
-  <w:style w:type="paragraph" w:styleId="CommentSubject">
+  <w:style w:type="paragraph" w:styleId="Asuntodelcomentario">
     <w:name w:val="annotation subject"/>
     <w:basedOn w:val="Normal"/>
     <w:next w:val="Normal"/>
-    <w:link w:val="CommentSubjectChar"/>
+    <w:link w:val="AsuntodelcomentarioCar"/>
     <w:uiPriority w:val="99"/>
     <w:semiHidden/>
     <w:unhideWhenUsed/>
@@ -7952,10 +7975,10 @@
       <w:szCs w:val="20"/>
     </w:rPr>
   </w:style>
-  <w:style w:type="character" w:customStyle="1" w:styleId="CommentSubjectChar">
-    <w:name w:val="Comment Subject Char"/>
-    <w:basedOn w:val="DefaultParagraphFont"/>
-    <w:link w:val="CommentSubject"/>
+  <w:style w:type="character" w:customStyle="1" w:styleId="AsuntodelcomentarioCar">
+    <w:name w:val="Asunto del comentario Car"/>
+    <w:basedOn w:val="Fuentedeprrafopredeter"/>
+    <w:link w:val="Asuntodelcomentario"/>
     <w:uiPriority w:val="99"/>
     <w:semiHidden/>
     <w:rsid w:val="00AC7433"/>
@@ -7967,9 +7990,9 @@
       <w:lang w:val="en-GB"/>
     </w:rPr>
   </w:style>
-  <w:style w:type="character" w:styleId="Strong">
+  <w:style w:type="character" w:styleId="Textoennegrita">
     <w:name w:val="Strong"/>
-    <w:basedOn w:val="DefaultParagraphFont"/>
+    <w:basedOn w:val="Fuentedeprrafopredeter"/>
     <w:uiPriority w:val="22"/>
     <w:qFormat/>
     <w:rsid w:val="00AC7433"/>
@@ -7978,9 +8001,9 @@
       <w:bCs/>
     </w:rPr>
   </w:style>
-  <w:style w:type="character" w:styleId="Hyperlink">
+  <w:style w:type="character" w:styleId="Hipervnculo">
     <w:name w:val="Hyperlink"/>
-    <w:basedOn w:val="DefaultParagraphFont"/>
+    <w:basedOn w:val="Fuentedeprrafopredeter"/>
     <w:uiPriority w:val="99"/>
     <w:unhideWhenUsed/>
     <w:rsid w:val="00AC7433"/>
@@ -8024,10 +8047,10 @@
       <w:spacing w:before="240" w:after="240"/>
     </w:pPr>
   </w:style>
-  <w:style w:type="character" w:customStyle="1" w:styleId="Heading3Char">
-    <w:name w:val="Heading 3 Char"/>
-    <w:basedOn w:val="DefaultParagraphFont"/>
-    <w:link w:val="Heading3"/>
+  <w:style w:type="character" w:customStyle="1" w:styleId="Ttulo3Car">
+    <w:name w:val="Título 3 Car"/>
+    <w:basedOn w:val="Fuentedeprrafopredeter"/>
+    <w:link w:val="Ttulo3"/>
     <w:uiPriority w:val="9"/>
     <w:rsid w:val="00AC7433"/>
     <w:rPr>
@@ -8038,7 +8061,7 @@
       <w:lang w:val="en-GB"/>
     </w:rPr>
   </w:style>
-  <w:style w:type="paragraph" w:styleId="List">
+  <w:style w:type="paragraph" w:styleId="Lista">
     <w:name w:val="List"/>
     <w:basedOn w:val="Normal"/>
     <w:uiPriority w:val="99"/>
@@ -8050,7 +8073,7 @@
       <w:contextualSpacing/>
     </w:pPr>
   </w:style>
-  <w:style w:type="paragraph" w:styleId="ListNumber">
+  <w:style w:type="paragraph" w:styleId="Listaconnmeros">
     <w:name w:val="List Number"/>
     <w:basedOn w:val="Normal"/>
     <w:uiPriority w:val="99"/>
@@ -8064,9 +8087,9 @@
       <w:contextualSpacing/>
     </w:pPr>
   </w:style>
-  <w:style w:type="character" w:styleId="PlaceholderText">
+  <w:style w:type="character" w:styleId="Textodelmarcadordeposicin">
     <w:name w:val="Placeholder Text"/>
-    <w:basedOn w:val="DefaultParagraphFont"/>
+    <w:basedOn w:val="Fuentedeprrafopredeter"/>
     <w:uiPriority w:val="99"/>
     <w:semiHidden/>
     <w:rsid w:val="00AC7433"/>
@@ -8076,7 +8099,7 @@
   </w:style>
   <w:style w:type="paragraph" w:customStyle="1" w:styleId="Requirement-Body">
     <w:name w:val="Requirement - Body"/>
-    <w:basedOn w:val="List"/>
+    <w:basedOn w:val="Lista"/>
     <w:qFormat/>
     <w:rsid w:val="00AC7433"/>
     <w:pPr>
@@ -8088,7 +8111,7 @@
   </w:style>
   <w:style w:type="paragraph" w:customStyle="1" w:styleId="Requirement-Header">
     <w:name w:val="Requirement - Header"/>
-    <w:basedOn w:val="List"/>
+    <w:basedOn w:val="Lista"/>
     <w:next w:val="Requirement-Body"/>
     <w:qFormat/>
     <w:rsid w:val="00586920"/>
@@ -8099,11 +8122,11 @@
       <w:ind w:left="567" w:hanging="567"/>
     </w:pPr>
   </w:style>
-  <w:style w:type="paragraph" w:styleId="Title">
+  <w:style w:type="paragraph" w:styleId="Ttulo">
     <w:name w:val="Title"/>
     <w:basedOn w:val="Normal"/>
     <w:next w:val="Normal"/>
-    <w:link w:val="TitleChar"/>
+    <w:link w:val="TtuloCar"/>
     <w:uiPriority w:val="10"/>
     <w:qFormat/>
     <w:rsid w:val="00AC7433"/>
@@ -8124,10 +8147,10 @@
       <w:szCs w:val="56"/>
     </w:rPr>
   </w:style>
-  <w:style w:type="character" w:customStyle="1" w:styleId="TitleChar">
-    <w:name w:val="Title Char"/>
-    <w:basedOn w:val="DefaultParagraphFont"/>
-    <w:link w:val="Title"/>
+  <w:style w:type="character" w:customStyle="1" w:styleId="TtuloCar">
+    <w:name w:val="Título Car"/>
+    <w:basedOn w:val="Fuentedeprrafopredeter"/>
+    <w:link w:val="Ttulo"/>
     <w:uiPriority w:val="10"/>
     <w:rsid w:val="00AC7433"/>
     <w:rPr>
@@ -8139,9 +8162,9 @@
       <w:lang w:val="en-GB"/>
     </w:rPr>
   </w:style>
-  <w:style w:type="character" w:styleId="Mention">
+  <w:style w:type="character" w:styleId="Mencionar">
     <w:name w:val="Mention"/>
-    <w:basedOn w:val="DefaultParagraphFont"/>
+    <w:basedOn w:val="Fuentedeprrafopredeter"/>
     <w:uiPriority w:val="99"/>
     <w:unhideWhenUsed/>
     <w:rsid w:val="00AC7433"/>
@@ -8178,7 +8201,7 @@
           </w:pPr>
           <w:r>
             <w:rPr>
-              <w:rStyle w:val="PlaceholderText"/>
+              <w:rStyle w:val="Textodelmarcadordeposicin"/>
             </w:rPr>
             <w:t>Haga clic o pulse aquí para escribir texto.</w:t>
           </w:r>
@@ -8207,7 +8230,7 @@
           </w:pPr>
           <w:r>
             <w:rPr>
-              <w:rStyle w:val="PlaceholderText"/>
+              <w:rStyle w:val="Textodelmarcadordeposicin"/>
             </w:rPr>
             <w:t>Haga clic o pulse aquí para escribir texto.</w:t>
           </w:r>
@@ -8236,7 +8259,7 @@
           </w:pPr>
           <w:r>
             <w:rPr>
-              <w:rStyle w:val="PlaceholderText"/>
+              <w:rStyle w:val="Textodelmarcadordeposicin"/>
             </w:rPr>
             <w:t>Haga clic o pulse aquí para escribir texto.</w:t>
           </w:r>
@@ -8265,7 +8288,7 @@
           </w:pPr>
           <w:r>
             <w:rPr>
-              <w:rStyle w:val="PlaceholderText"/>
+              <w:rStyle w:val="Textodelmarcadordeposicin"/>
             </w:rPr>
             <w:t>Haga clic o pulse aquí para escribir texto.</w:t>
           </w:r>
@@ -8294,7 +8317,7 @@
           </w:pPr>
           <w:r>
             <w:rPr>
-              <w:rStyle w:val="PlaceholderText"/>
+              <w:rStyle w:val="Textodelmarcadordeposicin"/>
             </w:rPr>
             <w:t>Haga clic o pulse aquí para escribir texto.</w:t>
           </w:r>
@@ -8323,7 +8346,7 @@
           </w:pPr>
           <w:r>
             <w:rPr>
-              <w:rStyle w:val="PlaceholderText"/>
+              <w:rStyle w:val="Textodelmarcadordeposicin"/>
             </w:rPr>
             <w:t>Haga clic o pulse aquí para escribir texto.</w:t>
           </w:r>
@@ -8352,7 +8375,7 @@
           </w:pPr>
           <w:r>
             <w:rPr>
-              <w:rStyle w:val="PlaceholderText"/>
+              <w:rStyle w:val="Textodelmarcadordeposicin"/>
             </w:rPr>
             <w:t>Haga clic o pulse aquí para escribir texto.</w:t>
           </w:r>
@@ -8381,7 +8404,7 @@
           </w:pPr>
           <w:r>
             <w:rPr>
-              <w:rStyle w:val="PlaceholderText"/>
+              <w:rStyle w:val="Textodelmarcadordeposicin"/>
             </w:rPr>
             <w:t>Haga clic o pulse aquí para escribir texto.</w:t>
           </w:r>
@@ -8410,7 +8433,7 @@
           </w:pPr>
           <w:r>
             <w:rPr>
-              <w:rStyle w:val="PlaceholderText"/>
+              <w:rStyle w:val="Textodelmarcadordeposicin"/>
             </w:rPr>
             <w:t>Haga clic o pulse aquí para escribir texto.</w:t>
           </w:r>
@@ -8439,7 +8462,7 @@
           </w:pPr>
           <w:r>
             <w:rPr>
-              <w:rStyle w:val="PlaceholderText"/>
+              <w:rStyle w:val="Textodelmarcadordeposicin"/>
             </w:rPr>
             <w:t>Haga clic o pulse aquí para escribir texto.</w:t>
           </w:r>
@@ -8468,7 +8491,7 @@
           </w:pPr>
           <w:r>
             <w:rPr>
-              <w:rStyle w:val="PlaceholderText"/>
+              <w:rStyle w:val="Textodelmarcadordeposicin"/>
             </w:rPr>
             <w:t>Haga clic o pulse aquí para escribir texto.</w:t>
           </w:r>
@@ -8497,7 +8520,7 @@
           </w:pPr>
           <w:r>
             <w:rPr>
-              <w:rStyle w:val="PlaceholderText"/>
+              <w:rStyle w:val="Textodelmarcadordeposicin"/>
             </w:rPr>
             <w:t>Haga clic o pulse aquí para escribir texto.</w:t>
           </w:r>
@@ -8526,7 +8549,7 @@
           </w:pPr>
           <w:r>
             <w:rPr>
-              <w:rStyle w:val="PlaceholderText"/>
+              <w:rStyle w:val="Textodelmarcadordeposicin"/>
             </w:rPr>
             <w:t>Haga clic o pulse aquí para escribir texto.</w:t>
           </w:r>
@@ -8555,7 +8578,7 @@
           </w:pPr>
           <w:r>
             <w:rPr>
-              <w:rStyle w:val="PlaceholderText"/>
+              <w:rStyle w:val="Textodelmarcadordeposicin"/>
             </w:rPr>
             <w:t>Haga clic o pulse aquí para escribir texto.</w:t>
           </w:r>
@@ -8584,7 +8607,7 @@
           </w:pPr>
           <w:r>
             <w:rPr>
-              <w:rStyle w:val="PlaceholderText"/>
+              <w:rStyle w:val="Textodelmarcadordeposicin"/>
             </w:rPr>
             <w:t>Haga clic o pulse aquí para escribir texto.</w:t>
           </w:r>
@@ -8613,7 +8636,7 @@
           </w:pPr>
           <w:r>
             <w:rPr>
-              <w:rStyle w:val="PlaceholderText"/>
+              <w:rStyle w:val="Textodelmarcadordeposicin"/>
             </w:rPr>
             <w:t>Haga clic o pulse aquí para escribir texto.</w:t>
           </w:r>
@@ -8642,7 +8665,7 @@
           </w:pPr>
           <w:r>
             <w:rPr>
-              <w:rStyle w:val="PlaceholderText"/>
+              <w:rStyle w:val="Textodelmarcadordeposicin"/>
             </w:rPr>
             <w:t>Haga clic o pulse aquí para escribir texto.</w:t>
           </w:r>
@@ -8671,7 +8694,7 @@
           </w:pPr>
           <w:r>
             <w:rPr>
-              <w:rStyle w:val="PlaceholderText"/>
+              <w:rStyle w:val="Textodelmarcadordeposicin"/>
             </w:rPr>
             <w:t>Haga clic o pulse aquí para escribir texto.</w:t>
           </w:r>
@@ -8700,7 +8723,7 @@
           </w:pPr>
           <w:r>
             <w:rPr>
-              <w:rStyle w:val="PlaceholderText"/>
+              <w:rStyle w:val="Textodelmarcadordeposicin"/>
             </w:rPr>
             <w:t>Haga clic o pulse aquí para escribir texto.</w:t>
           </w:r>
@@ -8729,7 +8752,7 @@
           </w:pPr>
           <w:r>
             <w:rPr>
-              <w:rStyle w:val="PlaceholderText"/>
+              <w:rStyle w:val="Textodelmarcadordeposicin"/>
             </w:rPr>
             <w:t>Haga clic o pulse aquí para escribir texto.</w:t>
           </w:r>
@@ -8758,7 +8781,7 @@
           </w:pPr>
           <w:r>
             <w:rPr>
-              <w:rStyle w:val="PlaceholderText"/>
+              <w:rStyle w:val="Textodelmarcadordeposicin"/>
             </w:rPr>
             <w:t>Haga clic o pulse aquí para escribir texto.</w:t>
           </w:r>
@@ -8787,7 +8810,7 @@
           </w:pPr>
           <w:r>
             <w:rPr>
-              <w:rStyle w:val="PlaceholderText"/>
+              <w:rStyle w:val="Textodelmarcadordeposicin"/>
             </w:rPr>
             <w:t>Haga clic o pulse aquí para escribir texto.</w:t>
           </w:r>
@@ -8816,7 +8839,7 @@
           </w:pPr>
           <w:r>
             <w:rPr>
-              <w:rStyle w:val="PlaceholderText"/>
+              <w:rStyle w:val="Textodelmarcadordeposicin"/>
             </w:rPr>
             <w:t>Haga clic o pulse aquí para escribir texto.</w:t>
           </w:r>
@@ -8845,7 +8868,7 @@
           </w:pPr>
           <w:r>
             <w:rPr>
-              <w:rStyle w:val="PlaceholderText"/>
+              <w:rStyle w:val="Textodelmarcadordeposicin"/>
             </w:rPr>
             <w:t>Haga clic o pulse aquí para escribir texto.</w:t>
           </w:r>
@@ -8874,7 +8897,7 @@
           </w:pPr>
           <w:r>
             <w:rPr>
-              <w:rStyle w:val="PlaceholderText"/>
+              <w:rStyle w:val="Textodelmarcadordeposicin"/>
             </w:rPr>
             <w:t>Haga clic o pulse aquí para escribir texto.</w:t>
           </w:r>
@@ -8903,7 +8926,7 @@
           </w:pPr>
           <w:r>
             <w:rPr>
-              <w:rStyle w:val="PlaceholderText"/>
+              <w:rStyle w:val="Textodelmarcadordeposicin"/>
             </w:rPr>
             <w:t>Haga clic o pulse aquí para escribir texto.</w:t>
           </w:r>
@@ -8932,7 +8955,7 @@
           </w:pPr>
           <w:r>
             <w:rPr>
-              <w:rStyle w:val="PlaceholderText"/>
+              <w:rStyle w:val="Textodelmarcadordeposicin"/>
             </w:rPr>
             <w:t>Haga clic o pulse aquí para escribir texto.</w:t>
           </w:r>
@@ -8961,7 +8984,7 @@
           </w:pPr>
           <w:r>
             <w:rPr>
-              <w:rStyle w:val="PlaceholderText"/>
+              <w:rStyle w:val="Textodelmarcadordeposicin"/>
             </w:rPr>
             <w:t>Haga clic o pulse aquí para escribir texto.</w:t>
           </w:r>
@@ -8990,7 +9013,7 @@
           </w:pPr>
           <w:r>
             <w:rPr>
-              <w:rStyle w:val="PlaceholderText"/>
+              <w:rStyle w:val="Textodelmarcadordeposicin"/>
             </w:rPr>
             <w:t>Haga clic o pulse aquí para escribir texto.</w:t>
           </w:r>
@@ -9019,7 +9042,7 @@
           </w:pPr>
           <w:r>
             <w:rPr>
-              <w:rStyle w:val="PlaceholderText"/>
+              <w:rStyle w:val="Textodelmarcadordeposicin"/>
             </w:rPr>
             <w:t>Haga clic o pulse aquí para escribir texto.</w:t>
           </w:r>
@@ -9048,7 +9071,7 @@
           </w:pPr>
           <w:r>
             <w:rPr>
-              <w:rStyle w:val="PlaceholderText"/>
+              <w:rStyle w:val="Textodelmarcadordeposicin"/>
             </w:rPr>
             <w:t>Haga clic o pulse aquí para escribir texto.</w:t>
           </w:r>
@@ -9077,7 +9100,7 @@
           </w:pPr>
           <w:r>
             <w:rPr>
-              <w:rStyle w:val="PlaceholderText"/>
+              <w:rStyle w:val="Textodelmarcadordeposicin"/>
             </w:rPr>
             <w:t>Haga clic o pulse aquí para escribir texto.</w:t>
           </w:r>
@@ -9106,7 +9129,7 @@
           </w:pPr>
           <w:r>
             <w:rPr>
-              <w:rStyle w:val="PlaceholderText"/>
+              <w:rStyle w:val="Textodelmarcadordeposicin"/>
             </w:rPr>
             <w:t>Haga clic o pulse aquí para escribir texto.</w:t>
           </w:r>
@@ -9135,7 +9158,7 @@
           </w:pPr>
           <w:r>
             <w:rPr>
-              <w:rStyle w:val="PlaceholderText"/>
+              <w:rStyle w:val="Textodelmarcadordeposicin"/>
             </w:rPr>
             <w:t>Haga clic o pulse aquí para escribir texto.</w:t>
           </w:r>
@@ -9164,7 +9187,7 @@
           </w:pPr>
           <w:r>
             <w:rPr>
-              <w:rStyle w:val="PlaceholderText"/>
+              <w:rStyle w:val="Textodelmarcadordeposicin"/>
             </w:rPr>
             <w:t>Haga clic o pulse aquí para escribir texto.</w:t>
           </w:r>
@@ -9193,7 +9216,7 @@
           </w:pPr>
           <w:r>
             <w:rPr>
-              <w:rStyle w:val="PlaceholderText"/>
+              <w:rStyle w:val="Textodelmarcadordeposicin"/>
             </w:rPr>
             <w:t>Haga clic o pulse aquí para escribir texto.</w:t>
           </w:r>
@@ -9222,7 +9245,7 @@
           </w:pPr>
           <w:r>
             <w:rPr>
-              <w:rStyle w:val="PlaceholderText"/>
+              <w:rStyle w:val="Textodelmarcadordeposicin"/>
             </w:rPr>
             <w:t>Haga clic o pulse aquí para escribir texto.</w:t>
           </w:r>
@@ -9251,7 +9274,7 @@
           </w:pPr>
           <w:r>
             <w:rPr>
-              <w:rStyle w:val="PlaceholderText"/>
+              <w:rStyle w:val="Textodelmarcadordeposicin"/>
             </w:rPr>
             <w:t>Haga clic o pulse aquí para escribir texto.</w:t>
           </w:r>
@@ -9280,7 +9303,7 @@
           </w:pPr>
           <w:r>
             <w:rPr>
-              <w:rStyle w:val="PlaceholderText"/>
+              <w:rStyle w:val="Textodelmarcadordeposicin"/>
             </w:rPr>
             <w:t>Haga clic o pulse aquí para escribir texto.</w:t>
           </w:r>
@@ -9309,7 +9332,7 @@
           </w:pPr>
           <w:r>
             <w:rPr>
-              <w:rStyle w:val="PlaceholderText"/>
+              <w:rStyle w:val="Textodelmarcadordeposicin"/>
             </w:rPr>
             <w:t>Haga clic o pulse aquí para escribir texto.</w:t>
           </w:r>
@@ -9338,7 +9361,7 @@
           </w:pPr>
           <w:r>
             <w:rPr>
-              <w:rStyle w:val="PlaceholderText"/>
+              <w:rStyle w:val="Textodelmarcadordeposicin"/>
             </w:rPr>
             <w:t>Haga clic o pulse aquí para escribir texto.</w:t>
           </w:r>
@@ -9384,7 +9407,7 @@
     <w:charset w:val="00"/>
     <w:family w:val="swiss"/>
     <w:pitch w:val="variable"/>
-    <w:sig w:usb0="E4002EFF" w:usb1="C000247B" w:usb2="00000009" w:usb3="00000000" w:csb0="000001FF" w:csb1="00000000"/>
+    <w:sig w:usb0="E4002EFF" w:usb1="C200247B" w:usb2="00000009" w:usb3="00000000" w:csb0="000001FF" w:csb1="00000000"/>
   </w:font>
   <w:font w:name="Arial">
     <w:panose1 w:val="020B0604020202020204"/>
@@ -9398,7 +9421,7 @@
     <w:charset w:val="00"/>
     <w:family w:val="swiss"/>
     <w:pitch w:val="variable"/>
-    <w:sig w:usb0="E4002EFF" w:usb1="C000247B" w:usb2="00000009" w:usb3="00000000" w:csb0="000001FF" w:csb1="00000000"/>
+    <w:sig w:usb0="E4002EFF" w:usb1="C200247B" w:usb2="00000009" w:usb3="00000000" w:csb0="000001FF" w:csb1="00000000"/>
   </w:font>
   <w:font w:name="Yu Gothic Light">
     <w:altName w:val="游ゴシック Light"/>
@@ -9423,23 +9446,11 @@
     <w:pitch w:val="variable"/>
     <w:sig w:usb0="E00002FF" w:usb1="2AC7FDFF" w:usb2="00000016" w:usb3="00000000" w:csb0="0002009F" w:csb1="00000000"/>
   </w:font>
-  <w:font w:name="Aptos">
-    <w:charset w:val="00"/>
-    <w:family w:val="swiss"/>
-    <w:pitch w:val="variable"/>
-    <w:sig w:usb0="20000287" w:usb1="00000003" w:usb2="00000000" w:usb3="00000000" w:csb0="0000019F" w:csb1="00000000"/>
-  </w:font>
   <w:font w:name="Yu Mincho">
     <w:charset w:val="80"/>
     <w:family w:val="roman"/>
     <w:pitch w:val="variable"/>
     <w:sig w:usb0="800002E7" w:usb1="2AC7FCFF" w:usb2="00000012" w:usb3="00000000" w:csb0="0002009F" w:csb1="00000000"/>
-  </w:font>
-  <w:font w:name="Aptos Display">
-    <w:charset w:val="00"/>
-    <w:family w:val="swiss"/>
-    <w:pitch w:val="variable"/>
-    <w:sig w:usb0="20000287" w:usb1="00000003" w:usb2="00000000" w:usb3="00000000" w:csb0="0000019F" w:csb1="00000000"/>
   </w:font>
 </w:fonts>
 </file>
@@ -9490,7 +9501,9 @@
     <w:rsid w:val="0093034B"/>
     <w:rsid w:val="00944E58"/>
     <w:rsid w:val="00953D97"/>
+    <w:rsid w:val="00975F2E"/>
     <w:rsid w:val="00990B95"/>
+    <w:rsid w:val="009D72F4"/>
     <w:rsid w:val="00A222AC"/>
     <w:rsid w:val="00BC7967"/>
     <w:rsid w:val="00C12AB9"/>
@@ -9530,8 +9543,8 @@
   </m:mathPr>
   <w:themeFontLang w:val="es-ES" w:eastAsia="ja-JP" w:bidi="ar-SA"/>
   <w:clrSchemeMapping w:bg1="light1" w:t1="dark1" w:bg2="light2" w:t2="dark2" w:accent1="accent1" w:accent2="accent2" w:accent3="accent3" w:accent4="accent4" w:accent5="accent5" w:accent6="accent6" w:hyperlink="hyperlink" w:followedHyperlink="followedHyperlink"/>
-  <w:decimalSymbol w:val="."/>
-  <w:listSeparator w:val=","/>
+  <w:decimalSymbol w:val=","/>
+  <w:listSeparator w:val=";"/>
   <w15:chartTrackingRefBased/>
 </w:settings>
 </file>
@@ -9937,13 +9950,13 @@
     <w:name w:val="Normal"/>
     <w:qFormat/>
   </w:style>
-  <w:style w:type="character" w:default="1" w:styleId="DefaultParagraphFont">
+  <w:style w:type="character" w:default="1" w:styleId="Fuentedeprrafopredeter">
     <w:name w:val="Default Paragraph Font"/>
     <w:uiPriority w:val="1"/>
     <w:semiHidden/>
     <w:unhideWhenUsed/>
   </w:style>
-  <w:style w:type="table" w:default="1" w:styleId="TableNormal">
+  <w:style w:type="table" w:default="1" w:styleId="Tablanormal">
     <w:name w:val="Normal Table"/>
     <w:uiPriority w:val="99"/>
     <w:semiHidden/>
@@ -9958,15 +9971,15 @@
       </w:tblCellMar>
     </w:tblPr>
   </w:style>
-  <w:style w:type="numbering" w:default="1" w:styleId="NoList">
+  <w:style w:type="numbering" w:default="1" w:styleId="Sinlista">
     <w:name w:val="No List"/>
     <w:uiPriority w:val="99"/>
     <w:semiHidden/>
     <w:unhideWhenUsed/>
   </w:style>
-  <w:style w:type="character" w:styleId="PlaceholderText">
+  <w:style w:type="character" w:styleId="Textodelmarcadordeposicin">
     <w:name w:val="Placeholder Text"/>
-    <w:basedOn w:val="DefaultParagraphFont"/>
+    <w:basedOn w:val="Fuentedeprrafopredeter"/>
     <w:uiPriority w:val="99"/>
     <w:semiHidden/>
     <w:rsid w:val="00D21D3B"/>

</xml_diff>

<commit_message>
docs: Github dashboard link and Student 2 Requirements Document updated
</commit_message>
<xml_diff>
--- a/reports/Student#2/02 - Requirements - Student #2.docx
+++ b/reports/Student#2/02 - Requirements - Student #2.docx
@@ -223,19 +223,7 @@
                   <w:rPr>
                     <w:rFonts w:asciiTheme="majorHAnsi" w:hAnsiTheme="majorHAnsi" w:cstheme="majorHAnsi"/>
                   </w:rPr>
-                  <w:t xml:space="preserve"> </w:t>
-                </w:r>
-                <w:r>
-                  <w:rPr>
-                    <w:rFonts w:asciiTheme="majorHAnsi" w:hAnsiTheme="majorHAnsi" w:cstheme="majorHAnsi"/>
-                  </w:rPr>
-                  <w:t>https://github.com/pabniecor/Acme-ANS-D01</w:t>
-                </w:r>
-                <w:r>
-                  <w:rPr>
-                    <w:rFonts w:asciiTheme="majorHAnsi" w:hAnsiTheme="majorHAnsi" w:cstheme="majorHAnsi"/>
-                  </w:rPr>
-                  <w:t xml:space="preserve"> </w:t>
+                  <w:t xml:space="preserve"> https://github.com/pabniecor/Acme-ANS-D02 </w:t>
                 </w:r>
               </w:sdtContent>
             </w:sdt>
@@ -508,6 +496,12 @@
                   <w:rPr>
                     <w:rFonts w:asciiTheme="majorHAnsi" w:hAnsiTheme="majorHAnsi" w:cstheme="majorHAnsi"/>
                   </w:rPr>
+                  <w:t xml:space="preserve">analyst, </w:t>
+                </w:r>
+                <w:r>
+                  <w:rPr>
+                    <w:rFonts w:asciiTheme="majorHAnsi" w:hAnsiTheme="majorHAnsi" w:cstheme="majorHAnsi"/>
+                  </w:rPr>
                   <w:t xml:space="preserve">developer, tester </w:t>
                 </w:r>
                 <w:r>
@@ -585,7 +579,31 @@
                   <w:rPr>
                     <w:rFonts w:asciiTheme="majorHAnsi" w:hAnsiTheme="majorHAnsi" w:cstheme="majorHAnsi"/>
                   </w:rPr>
-                  <w:t xml:space="preserve"> Seville February 18th, 2025 </w:t>
+                  <w:t xml:space="preserve"> Seville </w:t>
+                </w:r>
+                <w:r>
+                  <w:rPr>
+                    <w:rFonts w:asciiTheme="majorHAnsi" w:hAnsiTheme="majorHAnsi" w:cstheme="majorHAnsi"/>
+                  </w:rPr>
+                  <w:t>March</w:t>
+                </w:r>
+                <w:r>
+                  <w:rPr>
+                    <w:rFonts w:asciiTheme="majorHAnsi" w:hAnsiTheme="majorHAnsi" w:cstheme="majorHAnsi"/>
+                  </w:rPr>
+                  <w:t xml:space="preserve"> 1</w:t>
+                </w:r>
+                <w:r>
+                  <w:rPr>
+                    <w:rFonts w:asciiTheme="majorHAnsi" w:hAnsiTheme="majorHAnsi" w:cstheme="majorHAnsi"/>
+                  </w:rPr>
+                  <w:t>3</w:t>
+                </w:r>
+                <w:r>
+                  <w:rPr>
+                    <w:rFonts w:asciiTheme="majorHAnsi" w:hAnsiTheme="majorHAnsi" w:cstheme="majorHAnsi"/>
+                  </w:rPr>
+                  <w:t xml:space="preserve">th, 2025 </w:t>
                 </w:r>
               </w:sdtContent>
             </w:sdt>
@@ -1210,7 +1228,13 @@
         </w:sdtPr>
         <w:sdtContent>
           <w:r>
-            <w:t xml:space="preserve">    </w:t>
+            <w:t xml:space="preserve"> </w:t>
+          </w:r>
+          <w:r>
+            <w:t>X</w:t>
+          </w:r>
+          <w:r>
+            <w:t xml:space="preserve">  </w:t>
           </w:r>
         </w:sdtContent>
       </w:sdt>
@@ -1459,7 +1483,13 @@
         </w:sdtPr>
         <w:sdtContent>
           <w:r>
-            <w:t xml:space="preserve">    </w:t>
+            <w:t xml:space="preserve">  </w:t>
+          </w:r>
+          <w:r>
+            <w:t>X</w:t>
+          </w:r>
+          <w:r>
+            <w:t xml:space="preserve">  </w:t>
           </w:r>
         </w:sdtContent>
       </w:sdt>
@@ -1675,7 +1705,13 @@
         </w:sdtPr>
         <w:sdtContent>
           <w:r>
-            <w:t xml:space="preserve">    </w:t>
+            <w:t xml:space="preserve">  </w:t>
+          </w:r>
+          <w:r>
+            <w:t>X</w:t>
+          </w:r>
+          <w:r>
+            <w:t xml:space="preserve">  </w:t>
           </w:r>
         </w:sdtContent>
       </w:sdt>
@@ -1892,7 +1928,13 @@
         </w:sdtPr>
         <w:sdtContent>
           <w:r>
-            <w:t xml:space="preserve">    </w:t>
+            <w:t xml:space="preserve">  </w:t>
+          </w:r>
+          <w:r>
+            <w:t>X</w:t>
+          </w:r>
+          <w:r>
+            <w:t xml:space="preserve">  </w:t>
           </w:r>
         </w:sdtContent>
       </w:sdt>
@@ -1933,6 +1975,9 @@
       </w:pPr>
       <w:sdt>
         <w:sdtPr>
+          <w:rPr>
+            <w:u w:val="single"/>
+          </w:rPr>
           <w:tag w:val="Verdict"/>
           <w:id w:val="794872500"/>
           <w:placeholder>
@@ -1943,7 +1988,22 @@
         </w:sdtPr>
         <w:sdtContent>
           <w:r>
-            <w:t xml:space="preserve">    </w:t>
+            <w:rPr>
+              <w:u w:val="single"/>
+            </w:rPr>
+            <w:t xml:space="preserve">  </w:t>
+          </w:r>
+          <w:r>
+            <w:rPr>
+              <w:u w:val="single"/>
+            </w:rPr>
+            <w:t>X</w:t>
+          </w:r>
+          <w:r>
+            <w:rPr>
+              <w:u w:val="single"/>
+            </w:rPr>
+            <w:t xml:space="preserve">  </w:t>
           </w:r>
         </w:sdtContent>
       </w:sdt>
@@ -9428,7 +9488,7 @@
     <w:charset w:val="00"/>
     <w:family w:val="swiss"/>
     <w:pitch w:val="variable"/>
-    <w:sig w:usb0="E4002EFF" w:usb1="C000247B" w:usb2="00000009" w:usb3="00000000" w:csb0="000001FF" w:csb1="00000000"/>
+    <w:sig w:usb0="E4002EFF" w:usb1="C200247B" w:usb2="00000009" w:usb3="00000000" w:csb0="000001FF" w:csb1="00000000"/>
   </w:font>
   <w:font w:name="Arial">
     <w:panose1 w:val="020B0604020202020204"/>
@@ -9442,7 +9502,7 @@
     <w:charset w:val="00"/>
     <w:family w:val="swiss"/>
     <w:pitch w:val="variable"/>
-    <w:sig w:usb0="E4002EFF" w:usb1="C000247B" w:usb2="00000009" w:usb3="00000000" w:csb0="000001FF" w:csb1="00000000"/>
+    <w:sig w:usb0="E4002EFF" w:usb1="C200247B" w:usb2="00000009" w:usb3="00000000" w:csb0="000001FF" w:csb1="00000000"/>
   </w:font>
   <w:font w:name="Yu Gothic Light">
     <w:altName w:val="游ゴシック Light"/>
@@ -9467,23 +9527,11 @@
     <w:pitch w:val="variable"/>
     <w:sig w:usb0="E00002FF" w:usb1="2AC7FDFF" w:usb2="00000016" w:usb3="00000000" w:csb0="0002009F" w:csb1="00000000"/>
   </w:font>
-  <w:font w:name="Aptos">
-    <w:charset w:val="00"/>
-    <w:family w:val="swiss"/>
-    <w:pitch w:val="variable"/>
-    <w:sig w:usb0="20000287" w:usb1="00000003" w:usb2="00000000" w:usb3="00000000" w:csb0="0000019F" w:csb1="00000000"/>
-  </w:font>
   <w:font w:name="Yu Mincho">
     <w:charset w:val="80"/>
     <w:family w:val="roman"/>
     <w:pitch w:val="variable"/>
     <w:sig w:usb0="800002E7" w:usb1="2AC7FCFF" w:usb2="00000012" w:usb3="00000000" w:csb0="0002009F" w:csb1="00000000"/>
-  </w:font>
-  <w:font w:name="Aptos Display">
-    <w:charset w:val="00"/>
-    <w:family w:val="swiss"/>
-    <w:pitch w:val="variable"/>
-    <w:sig w:usb0="20000287" w:usb1="00000003" w:usb2="00000000" w:usb3="00000000" w:csb0="0000019F" w:csb1="00000000"/>
   </w:font>
 </w:fonts>
 </file>
@@ -9518,7 +9566,9 @@
     <w:rsid w:val="002C5B10"/>
     <w:rsid w:val="00362E40"/>
     <w:rsid w:val="003936CA"/>
+    <w:rsid w:val="003C56A1"/>
     <w:rsid w:val="004209F9"/>
+    <w:rsid w:val="00424CF2"/>
     <w:rsid w:val="004802A8"/>
     <w:rsid w:val="004A43F4"/>
     <w:rsid w:val="004B23B9"/>

</xml_diff>

<commit_message>
docs: D03-S2-010 Provided github dashboard link and Student 2 Requirements Document
</commit_message>
<xml_diff>
--- a/reports/Student#2/02 - Requirements - Student #2.docx
+++ b/reports/Student#2/02 - Requirements - Student #2.docx
@@ -223,7 +223,7 @@
                   <w:rPr>
                     <w:rFonts w:asciiTheme="majorHAnsi" w:hAnsiTheme="majorHAnsi" w:cstheme="majorHAnsi"/>
                   </w:rPr>
-                  <w:t xml:space="preserve"> https://github.com/pabniecor/Acme-ANS-D02 </w:t>
+                  <w:t xml:space="preserve"> https://github.com/pabniecor/Acme-ANS-D03 </w:t>
                 </w:r>
               </w:sdtContent>
             </w:sdt>
@@ -579,31 +579,31 @@
                   <w:rPr>
                     <w:rFonts w:asciiTheme="majorHAnsi" w:hAnsiTheme="majorHAnsi" w:cstheme="majorHAnsi"/>
                   </w:rPr>
-                  <w:t xml:space="preserve"> Seville </w:t>
+                  <w:t xml:space="preserve"> Seville</w:t>
                 </w:r>
                 <w:r>
                   <w:rPr>
                     <w:rFonts w:asciiTheme="majorHAnsi" w:hAnsiTheme="majorHAnsi" w:cstheme="majorHAnsi"/>
                   </w:rPr>
-                  <w:t>March</w:t>
+                  <w:t xml:space="preserve"> April</w:t>
                 </w:r>
                 <w:r>
                   <w:rPr>
                     <w:rFonts w:asciiTheme="majorHAnsi" w:hAnsiTheme="majorHAnsi" w:cstheme="majorHAnsi"/>
                   </w:rPr>
-                  <w:t xml:space="preserve"> 1</w:t>
+                  <w:t xml:space="preserve"> </w:t>
                 </w:r>
                 <w:r>
                   <w:rPr>
                     <w:rFonts w:asciiTheme="majorHAnsi" w:hAnsiTheme="majorHAnsi" w:cstheme="majorHAnsi"/>
                   </w:rPr>
-                  <w:t>3</w:t>
+                  <w:t>3rd</w:t>
                 </w:r>
                 <w:r>
                   <w:rPr>
                     <w:rFonts w:asciiTheme="majorHAnsi" w:hAnsiTheme="majorHAnsi" w:cstheme="majorHAnsi"/>
                   </w:rPr>
-                  <w:t xml:space="preserve">th, 2025 </w:t>
+                  <w:t xml:space="preserve">, 2025 </w:t>
                 </w:r>
               </w:sdtContent>
             </w:sdt>
@@ -2262,7 +2262,13 @@
         </w:sdtPr>
         <w:sdtContent>
           <w:r>
-            <w:t xml:space="preserve">    </w:t>
+            <w:t xml:space="preserve">  </w:t>
+          </w:r>
+          <w:r>
+            <w:t>X</w:t>
+          </w:r>
+          <w:r>
+            <w:t xml:space="preserve">  </w:t>
           </w:r>
         </w:sdtContent>
       </w:sdt>
@@ -2399,7 +2405,13 @@
         </w:sdtPr>
         <w:sdtContent>
           <w:r>
-            <w:t xml:space="preserve">    </w:t>
+            <w:t xml:space="preserve">  </w:t>
+          </w:r>
+          <w:r>
+            <w:t>X</w:t>
+          </w:r>
+          <w:r>
+            <w:t xml:space="preserve">  </w:t>
           </w:r>
         </w:sdtContent>
       </w:sdt>
@@ -2512,6 +2524,9 @@
       </w:pPr>
       <w:sdt>
         <w:sdtPr>
+          <w:rPr>
+            <w:u w:val="single"/>
+          </w:rPr>
           <w:tag w:val="Verdict"/>
           <w:id w:val="28613847"/>
           <w:placeholder>
@@ -2522,7 +2537,22 @@
         </w:sdtPr>
         <w:sdtContent>
           <w:r>
-            <w:t xml:space="preserve">    </w:t>
+            <w:rPr>
+              <w:u w:val="single"/>
+            </w:rPr>
+            <w:t xml:space="preserve">  </w:t>
+          </w:r>
+          <w:r>
+            <w:rPr>
+              <w:u w:val="single"/>
+            </w:rPr>
+            <w:t>X</w:t>
+          </w:r>
+          <w:r>
+            <w:rPr>
+              <w:u w:val="single"/>
+            </w:rPr>
+            <w:t xml:space="preserve">  </w:t>
           </w:r>
         </w:sdtContent>
       </w:sdt>
@@ -9588,8 +9618,10 @@
     <w:rsid w:val="00953D97"/>
     <w:rsid w:val="00990B95"/>
     <w:rsid w:val="009A234A"/>
+    <w:rsid w:val="009C7A38"/>
     <w:rsid w:val="00A222AC"/>
     <w:rsid w:val="00B96A7C"/>
+    <w:rsid w:val="00BB35BF"/>
     <w:rsid w:val="00BC7967"/>
     <w:rsid w:val="00C12AB9"/>
     <w:rsid w:val="00C63AB0"/>

</xml_diff>

<commit_message>
Student 2 Requirements Document and Testing report modified
</commit_message>
<xml_diff>
--- a/reports/Student#2/02 - Requirements - Student #2.docx
+++ b/reports/Student#2/02 - Requirements - Student #2.docx
@@ -476,6 +476,7 @@
               <w:sdtPr>
                 <w:rPr>
                   <w:rFonts w:asciiTheme="majorHAnsi" w:hAnsiTheme="majorHAnsi" w:cstheme="majorHAnsi"/>
+                  <w:u w:val="single"/>
                 </w:rPr>
                 <w:tag w:val="Roles2"/>
                 <w:id w:val="-1975901162"/>
@@ -489,26 +490,30 @@
                 <w:r>
                   <w:rPr>
                     <w:rFonts w:asciiTheme="majorHAnsi" w:hAnsiTheme="majorHAnsi" w:cstheme="majorHAnsi"/>
+                    <w:u w:val="single"/>
                   </w:rPr>
                   <w:t xml:space="preserve"> </w:t>
                 </w:r>
                 <w:r>
                   <w:rPr>
                     <w:rFonts w:asciiTheme="majorHAnsi" w:hAnsiTheme="majorHAnsi" w:cstheme="majorHAnsi"/>
+                    <w:u w:val="single"/>
+                  </w:rPr>
+                  <w:t xml:space="preserve">manager, </w:t>
+                </w:r>
+                <w:r>
+                  <w:rPr>
+                    <w:rFonts w:asciiTheme="majorHAnsi" w:hAnsiTheme="majorHAnsi" w:cstheme="majorHAnsi"/>
+                    <w:u w:val="single"/>
                   </w:rPr>
                   <w:t xml:space="preserve">analyst, </w:t>
                 </w:r>
                 <w:r>
                   <w:rPr>
                     <w:rFonts w:asciiTheme="majorHAnsi" w:hAnsiTheme="majorHAnsi" w:cstheme="majorHAnsi"/>
+                    <w:u w:val="single"/>
                   </w:rPr>
-                  <w:t xml:space="preserve">developer, tester </w:t>
-                </w:r>
-                <w:r>
-                  <w:rPr>
-                    <w:rFonts w:asciiTheme="majorHAnsi" w:hAnsiTheme="majorHAnsi" w:cstheme="majorHAnsi"/>
-                  </w:rPr>
-                  <w:t xml:space="preserve"> </w:t>
+                  <w:t xml:space="preserve">developer, tester  </w:t>
                 </w:r>
               </w:sdtContent>
             </w:sdt>
@@ -585,19 +590,13 @@
                   <w:rPr>
                     <w:rFonts w:asciiTheme="majorHAnsi" w:hAnsiTheme="majorHAnsi" w:cstheme="majorHAnsi"/>
                   </w:rPr>
-                  <w:t xml:space="preserve"> April</w:t>
-                </w:r>
-                <w:r>
-                  <w:rPr>
-                    <w:rFonts w:asciiTheme="majorHAnsi" w:hAnsiTheme="majorHAnsi" w:cstheme="majorHAnsi"/>
-                  </w:rPr>
                   <w:t xml:space="preserve"> </w:t>
                 </w:r>
                 <w:r>
                   <w:rPr>
                     <w:rFonts w:asciiTheme="majorHAnsi" w:hAnsiTheme="majorHAnsi" w:cstheme="majorHAnsi"/>
                   </w:rPr>
-                  <w:t>3rd</w:t>
+                  <w:t>May 26th</w:t>
                 </w:r>
                 <w:r>
                   <w:rPr>
@@ -2640,7 +2639,13 @@
         </w:sdtPr>
         <w:sdtContent>
           <w:r>
-            <w:t xml:space="preserve">    </w:t>
+            <w:t xml:space="preserve">  </w:t>
+          </w:r>
+          <w:r>
+            <w:t>X</w:t>
+          </w:r>
+          <w:r>
+            <w:t xml:space="preserve">  </w:t>
           </w:r>
         </w:sdtContent>
       </w:sdt>
@@ -2757,7 +2762,13 @@
         </w:sdtPr>
         <w:sdtContent>
           <w:r>
-            <w:t xml:space="preserve">    </w:t>
+            <w:t xml:space="preserve">  </w:t>
+          </w:r>
+          <w:r>
+            <w:t>X</w:t>
+          </w:r>
+          <w:r>
+            <w:t xml:space="preserve">  </w:t>
           </w:r>
         </w:sdtContent>
       </w:sdt>
@@ -2811,7 +2822,13 @@
         </w:sdtPr>
         <w:sdtContent>
           <w:r>
-            <w:t xml:space="preserve">    </w:t>
+            <w:t xml:space="preserve">  </w:t>
+          </w:r>
+          <w:r>
+            <w:t>X</w:t>
+          </w:r>
+          <w:r>
+            <w:t xml:space="preserve">  </w:t>
           </w:r>
         </w:sdtContent>
       </w:sdt>
@@ -2838,6 +2855,9 @@
       </w:pPr>
       <w:sdt>
         <w:sdtPr>
+          <w:rPr>
+            <w:u w:val="single"/>
+          </w:rPr>
           <w:tag w:val="Verdict"/>
           <w:id w:val="1177995666"/>
           <w:placeholder>
@@ -2847,7 +2867,22 @@
         </w:sdtPr>
         <w:sdtContent>
           <w:r>
-            <w:t xml:space="preserve">    </w:t>
+            <w:rPr>
+              <w:u w:val="single"/>
+            </w:rPr>
+            <w:t xml:space="preserve">  </w:t>
+          </w:r>
+          <w:r>
+            <w:rPr>
+              <w:u w:val="single"/>
+            </w:rPr>
+            <w:t>X</w:t>
+          </w:r>
+          <w:r>
+            <w:rPr>
+              <w:u w:val="single"/>
+            </w:rPr>
+            <w:t xml:space="preserve">  </w:t>
           </w:r>
         </w:sdtContent>
       </w:sdt>
@@ -9591,6 +9626,7 @@
     <w:rsid w:val="001221F0"/>
     <w:rsid w:val="001942D6"/>
     <w:rsid w:val="00246E3A"/>
+    <w:rsid w:val="0027308C"/>
     <w:rsid w:val="002955BA"/>
     <w:rsid w:val="002B01EF"/>
     <w:rsid w:val="002C5B10"/>
@@ -9609,6 +9645,7 @@
     <w:rsid w:val="006C3845"/>
     <w:rsid w:val="00791580"/>
     <w:rsid w:val="00794714"/>
+    <w:rsid w:val="007A3E6F"/>
     <w:rsid w:val="007A55FF"/>
     <w:rsid w:val="007C004C"/>
     <w:rsid w:val="007E6C7A"/>
@@ -9622,9 +9659,11 @@
     <w:rsid w:val="00A222AC"/>
     <w:rsid w:val="00B96A7C"/>
     <w:rsid w:val="00BB35BF"/>
+    <w:rsid w:val="00BC3B51"/>
     <w:rsid w:val="00BC7967"/>
     <w:rsid w:val="00C12AB9"/>
     <w:rsid w:val="00C63AB0"/>
+    <w:rsid w:val="00CA1D98"/>
     <w:rsid w:val="00D21D3B"/>
     <w:rsid w:val="00D72CB9"/>
     <w:rsid w:val="00D933FC"/>

</xml_diff>